<commit_message>
Add task 1 to lesson 26
</commit_message>
<xml_diff>
--- a/lessons-words/JA L26 (Emoji)/SB L26 (Emoji).docx
+++ b/lessons-words/JA L26 (Emoji)/SB L26 (Emoji).docx
@@ -21,7 +21,7 @@
           <w:lang w:val="uk-UA" w:eastAsia="ru-RU"/>
         </w:rPr>
         <w:drawing>
-          <wp:anchor distT="0" distB="0" distL="114300" distR="114300" simplePos="0" relativeHeight="252110336" behindDoc="1" locked="0" layoutInCell="1" allowOverlap="1" wp14:anchorId="09C1109F" wp14:editId="3E412D04">
+          <wp:anchor distT="0" distB="0" distL="114300" distR="114300" simplePos="0" relativeHeight="252109312" behindDoc="1" locked="0" layoutInCell="1" allowOverlap="1" wp14:anchorId="09C1109F" wp14:editId="3FE509FA">
             <wp:simplePos x="0" y="0"/>
             <wp:positionH relativeFrom="column">
               <wp:posOffset>4865224</wp:posOffset>
@@ -136,6 +136,7 @@
         </w:rPr>
         <w:t xml:space="preserve"> </w:t>
       </w:r>
+      <w:proofErr w:type="spellStart"/>
       <w:r>
         <w:rPr>
           <w:b/>
@@ -154,6 +155,7 @@
         </w:rPr>
         <w:t>Bot</w:t>
       </w:r>
+      <w:proofErr w:type="spellEnd"/>
     </w:p>
     <w:p>
       <w:pPr>
@@ -277,8 +279,39 @@
           <w:szCs w:val="24"/>
           <w:lang w:val="uk-UA" w:eastAsia="ru-RU"/>
         </w:rPr>
-        <w:t>додавати у повідомлення бота емоджі, які давно вже стали невд</w:t>
-      </w:r>
+        <w:t xml:space="preserve">додавати у повідомлення бота </w:t>
+      </w:r>
+      <w:proofErr w:type="spellStart"/>
+      <w:r>
+        <w:rPr>
+          <w:rFonts w:ascii="Cambria" w:eastAsia="Times New Roman" w:hAnsi="Cambria" w:cs="Times New Roman"/>
+          <w:sz w:val="24"/>
+          <w:szCs w:val="24"/>
+          <w:lang w:val="uk-UA" w:eastAsia="ru-RU"/>
+        </w:rPr>
+        <w:t>емоджі</w:t>
+      </w:r>
+      <w:proofErr w:type="spellEnd"/>
+      <w:r>
+        <w:rPr>
+          <w:rFonts w:ascii="Cambria" w:eastAsia="Times New Roman" w:hAnsi="Cambria" w:cs="Times New Roman"/>
+          <w:sz w:val="24"/>
+          <w:szCs w:val="24"/>
+          <w:lang w:val="uk-UA" w:eastAsia="ru-RU"/>
+        </w:rPr>
+        <w:t xml:space="preserve">, які давно вже стали </w:t>
+      </w:r>
+      <w:proofErr w:type="spellStart"/>
+      <w:r>
+        <w:rPr>
+          <w:rFonts w:ascii="Cambria" w:eastAsia="Times New Roman" w:hAnsi="Cambria" w:cs="Times New Roman"/>
+          <w:sz w:val="24"/>
+          <w:szCs w:val="24"/>
+          <w:lang w:val="uk-UA" w:eastAsia="ru-RU"/>
+        </w:rPr>
+        <w:t>невд</w:t>
+      </w:r>
+      <w:proofErr w:type="spellEnd"/>
       <w:r>
         <w:rPr>
           <w:rFonts w:ascii="Cambria" w:eastAsia="Times New Roman" w:hAnsi="Cambria" w:cs="Times New Roman"/>
@@ -331,7 +364,7 @@
         <mc:AlternateContent>
           <mc:Choice Requires="wps">
             <w:drawing>
-              <wp:anchor distT="45720" distB="45720" distL="114300" distR="114300" simplePos="0" relativeHeight="252115456" behindDoc="0" locked="0" layoutInCell="1" allowOverlap="1" wp14:anchorId="25F743A5" wp14:editId="34E94431">
+              <wp:anchor distT="45720" distB="45720" distL="114300" distR="114300" simplePos="0" relativeHeight="252114432" behindDoc="0" locked="0" layoutInCell="1" allowOverlap="1" wp14:anchorId="25F743A5" wp14:editId="50BC839A">
                 <wp:simplePos x="0" y="0"/>
                 <wp:positionH relativeFrom="margin">
                   <wp:align>left</wp:align>
@@ -426,7 +459,7 @@
                 <v:stroke joinstyle="miter"/>
                 <v:path gradientshapeok="t" o:connecttype="rect"/>
               </v:shapetype>
-              <v:shape id="Надпись 2" o:spid="_x0000_s1026" type="#_x0000_t202" style="position:absolute;left:0;text-align:left;margin-left:0;margin-top:39.8pt;width:496.05pt;height:28.3pt;z-index:252115456;visibility:visible;mso-wrap-style:square;mso-width-percent:0;mso-height-percent:0;mso-wrap-distance-left:9pt;mso-wrap-distance-top:3.6pt;mso-wrap-distance-right:9pt;mso-wrap-distance-bottom:3.6pt;mso-position-horizontal:left;mso-position-horizontal-relative:margin;mso-position-vertical:absolute;mso-position-vertical-relative:text;mso-width-percent:0;mso-height-percent:0;mso-width-relative:margin;mso-height-relative:margin;v-text-anchor:top" o:gfxdata="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" fillcolor="#070c0f" strokecolor="window" strokeweight="3pt">
+              <v:shape id="Надпись 2" o:spid="_x0000_s1026" type="#_x0000_t202" style="position:absolute;left:0;text-align:left;margin-left:0;margin-top:39.8pt;width:496.05pt;height:28.3pt;z-index:252114432;visibility:visible;mso-wrap-style:square;mso-width-percent:0;mso-height-percent:0;mso-wrap-distance-left:9pt;mso-wrap-distance-top:3.6pt;mso-wrap-distance-right:9pt;mso-wrap-distance-bottom:3.6pt;mso-position-horizontal:left;mso-position-horizontal-relative:margin;mso-position-vertical:absolute;mso-position-vertical-relative:text;mso-width-percent:0;mso-height-percent:0;mso-width-relative:margin;mso-height-relative:margin;v-text-anchor:top" o:gfxdata="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" fillcolor="#070c0f" strokecolor="window" strokeweight="3pt">
                 <v:shadow on="t" color="black" opacity="24903f" origin=",.5" offset="0,.55556mm"/>
                 <v:textbox inset=",.8mm">
                   <w:txbxContent>
@@ -460,14 +493,45 @@
           </mc:Fallback>
         </mc:AlternateContent>
       </w:r>
-      <w:r>
-        <w:rPr>
-          <w:rFonts w:ascii="Cambria" w:eastAsia="Times New Roman" w:hAnsi="Cambria" w:cs="Times New Roman"/>
-          <w:sz w:val="24"/>
-          <w:szCs w:val="24"/>
-          <w:lang w:val="uk-UA" w:eastAsia="ru-RU"/>
-        </w:rPr>
-        <w:t xml:space="preserve">Емоджі дозволять відповіді бота зробити «живішими» </w:t>
+      <w:proofErr w:type="spellStart"/>
+      <w:r>
+        <w:rPr>
+          <w:rFonts w:ascii="Cambria" w:eastAsia="Times New Roman" w:hAnsi="Cambria" w:cs="Times New Roman"/>
+          <w:sz w:val="24"/>
+          <w:szCs w:val="24"/>
+          <w:lang w:val="uk-UA" w:eastAsia="ru-RU"/>
+        </w:rPr>
+        <w:t>Емоджі</w:t>
+      </w:r>
+      <w:proofErr w:type="spellEnd"/>
+      <w:r>
+        <w:rPr>
+          <w:rFonts w:ascii="Cambria" w:eastAsia="Times New Roman" w:hAnsi="Cambria" w:cs="Times New Roman"/>
+          <w:sz w:val="24"/>
+          <w:szCs w:val="24"/>
+          <w:lang w:val="uk-UA" w:eastAsia="ru-RU"/>
+        </w:rPr>
+        <w:t xml:space="preserve"> дозволять відповіді бота зробити «</w:t>
+      </w:r>
+      <w:proofErr w:type="spellStart"/>
+      <w:r>
+        <w:rPr>
+          <w:rFonts w:ascii="Cambria" w:eastAsia="Times New Roman" w:hAnsi="Cambria" w:cs="Times New Roman"/>
+          <w:sz w:val="24"/>
+          <w:szCs w:val="24"/>
+          <w:lang w:val="uk-UA" w:eastAsia="ru-RU"/>
+        </w:rPr>
+        <w:t>живішими</w:t>
+      </w:r>
+      <w:proofErr w:type="spellEnd"/>
+      <w:r>
+        <w:rPr>
+          <w:rFonts w:ascii="Cambria" w:eastAsia="Times New Roman" w:hAnsi="Cambria" w:cs="Times New Roman"/>
+          <w:sz w:val="24"/>
+          <w:szCs w:val="24"/>
+          <w:lang w:val="uk-UA" w:eastAsia="ru-RU"/>
+        </w:rPr>
+        <w:t xml:space="preserve">» </w:t>
       </w:r>
       <w:r>
         <w:rPr>
@@ -514,7 +578,7 @@
           <w:lang w:val="uk-UA" w:eastAsia="ru-RU"/>
         </w:rPr>
         <w:drawing>
-          <wp:anchor distT="0" distB="0" distL="114300" distR="114300" simplePos="0" relativeHeight="252118528" behindDoc="1" locked="0" layoutInCell="1" allowOverlap="1" wp14:anchorId="26C03028" wp14:editId="54B0338A">
+          <wp:anchor distT="0" distB="0" distL="114300" distR="114300" simplePos="0" relativeHeight="252117504" behindDoc="1" locked="0" layoutInCell="1" allowOverlap="1" wp14:anchorId="26C03028" wp14:editId="6B11853B">
             <wp:simplePos x="0" y="0"/>
             <wp:positionH relativeFrom="column">
               <wp:posOffset>3702782</wp:posOffset>
@@ -584,7 +648,27 @@
           <w:szCs w:val="24"/>
           <w:lang w:val="uk-UA" w:eastAsia="ru-RU"/>
         </w:rPr>
-        <w:t xml:space="preserve">Для використання емоджі у нашому боті </w:t>
+        <w:t xml:space="preserve">Для використання </w:t>
+      </w:r>
+      <w:proofErr w:type="spellStart"/>
+      <w:r>
+        <w:rPr>
+          <w:rFonts w:ascii="Cambria" w:eastAsia="Times New Roman" w:hAnsi="Cambria" w:cs="Times New Roman"/>
+          <w:sz w:val="24"/>
+          <w:szCs w:val="24"/>
+          <w:lang w:val="uk-UA" w:eastAsia="ru-RU"/>
+        </w:rPr>
+        <w:t>емоджі</w:t>
+      </w:r>
+      <w:proofErr w:type="spellEnd"/>
+      <w:r>
+        <w:rPr>
+          <w:rFonts w:ascii="Cambria" w:eastAsia="Times New Roman" w:hAnsi="Cambria" w:cs="Times New Roman"/>
+          <w:sz w:val="24"/>
+          <w:szCs w:val="24"/>
+          <w:lang w:val="uk-UA" w:eastAsia="ru-RU"/>
+        </w:rPr>
+        <w:t xml:space="preserve"> у нашому боті </w:t>
       </w:r>
       <w:r>
         <w:rPr>
@@ -663,7 +747,27 @@
           <w:szCs w:val="24"/>
           <w:lang w:val="uk-UA" w:eastAsia="ru-RU"/>
         </w:rPr>
-        <w:t xml:space="preserve">повідомлення емоджі. Перш ніж це зробити варто заглянути в клас </w:t>
+        <w:t xml:space="preserve">повідомлення </w:t>
+      </w:r>
+      <w:proofErr w:type="spellStart"/>
+      <w:r>
+        <w:rPr>
+          <w:rFonts w:ascii="Cambria" w:eastAsia="Times New Roman" w:hAnsi="Cambria" w:cs="Times New Roman"/>
+          <w:sz w:val="24"/>
+          <w:szCs w:val="24"/>
+          <w:lang w:val="uk-UA" w:eastAsia="ru-RU"/>
+        </w:rPr>
+        <w:t>емоджі</w:t>
+      </w:r>
+      <w:proofErr w:type="spellEnd"/>
+      <w:r>
+        <w:rPr>
+          <w:rFonts w:ascii="Cambria" w:eastAsia="Times New Roman" w:hAnsi="Cambria" w:cs="Times New Roman"/>
+          <w:sz w:val="24"/>
+          <w:szCs w:val="24"/>
+          <w:lang w:val="uk-UA" w:eastAsia="ru-RU"/>
+        </w:rPr>
+        <w:t xml:space="preserve">. Перш ніж це зробити варто заглянути в клас </w:t>
       </w:r>
       <w:r>
         <w:rPr>
@@ -719,14 +823,45 @@
         </w:rPr>
         <w:t>’</w:t>
       </w:r>
-      <w:r>
-        <w:rPr>
-          <w:rFonts w:ascii="Cambria" w:eastAsia="Times New Roman" w:hAnsi="Cambria" w:cs="Times New Roman"/>
-          <w:sz w:val="24"/>
-          <w:szCs w:val="24"/>
-          <w:lang w:val="uk-UA" w:eastAsia="ru-RU"/>
-        </w:rPr>
-        <w:t>єкт емоджі.</w:t>
+      <w:proofErr w:type="spellStart"/>
+      <w:r>
+        <w:rPr>
+          <w:rFonts w:ascii="Cambria" w:eastAsia="Times New Roman" w:hAnsi="Cambria" w:cs="Times New Roman"/>
+          <w:sz w:val="24"/>
+          <w:szCs w:val="24"/>
+          <w:lang w:val="uk-UA" w:eastAsia="ru-RU"/>
+        </w:rPr>
+        <w:t>єкт</w:t>
+      </w:r>
+      <w:proofErr w:type="spellEnd"/>
+      <w:r>
+        <w:rPr>
+          <w:rFonts w:ascii="Cambria" w:eastAsia="Times New Roman" w:hAnsi="Cambria" w:cs="Times New Roman"/>
+          <w:sz w:val="24"/>
+          <w:szCs w:val="24"/>
+          <w:lang w:val="uk-UA" w:eastAsia="ru-RU"/>
+        </w:rPr>
+        <w:t xml:space="preserve"> </w:t>
+      </w:r>
+      <w:proofErr w:type="spellStart"/>
+      <w:r>
+        <w:rPr>
+          <w:rFonts w:ascii="Cambria" w:eastAsia="Times New Roman" w:hAnsi="Cambria" w:cs="Times New Roman"/>
+          <w:sz w:val="24"/>
+          <w:szCs w:val="24"/>
+          <w:lang w:val="uk-UA" w:eastAsia="ru-RU"/>
+        </w:rPr>
+        <w:t>емоджі</w:t>
+      </w:r>
+      <w:proofErr w:type="spellEnd"/>
+      <w:r>
+        <w:rPr>
+          <w:rFonts w:ascii="Cambria" w:eastAsia="Times New Roman" w:hAnsi="Cambria" w:cs="Times New Roman"/>
+          <w:sz w:val="24"/>
+          <w:szCs w:val="24"/>
+          <w:lang w:val="uk-UA" w:eastAsia="ru-RU"/>
+        </w:rPr>
+        <w:t>.</w:t>
       </w:r>
       <w:r>
         <w:rPr>
@@ -901,6 +1036,7 @@
         </w:rPr>
         <w:t>«</w:t>
       </w:r>
+      <w:proofErr w:type="spellStart"/>
       <w:r>
         <w:rPr>
           <w:rFonts w:ascii="Cambria" w:eastAsia="Times New Roman" w:hAnsi="Cambria" w:cs="Times New Roman"/>
@@ -910,6 +1046,7 @@
         </w:rPr>
         <w:t>псеводніми</w:t>
       </w:r>
+      <w:proofErr w:type="spellEnd"/>
       <w:r>
         <w:rPr>
           <w:rFonts w:ascii="Cambria" w:eastAsia="Times New Roman" w:hAnsi="Cambria" w:cs="Times New Roman"/>
@@ -928,23 +1065,45 @@
         </w:rPr>
         <w:t xml:space="preserve"> </w:t>
       </w:r>
-      <w:r>
-        <w:rPr>
-          <w:rFonts w:ascii="Cambria" w:eastAsia="Times New Roman" w:hAnsi="Cambria" w:cs="Times New Roman"/>
-          <w:sz w:val="24"/>
-          <w:szCs w:val="24"/>
-          <w:lang w:val="uk-UA" w:eastAsia="ru-RU"/>
-        </w:rPr>
-        <w:t xml:space="preserve">емоджі, щось наче кодові рядки, за якими </w:t>
-      </w:r>
-      <w:r>
-        <w:rPr>
-          <w:rFonts w:ascii="Cambria" w:eastAsia="Times New Roman" w:hAnsi="Cambria" w:cs="Times New Roman"/>
-          <w:sz w:val="24"/>
-          <w:szCs w:val="24"/>
-          <w:lang w:val="uk-UA" w:eastAsia="ru-RU"/>
-        </w:rPr>
-        <w:t>емоджі можна знайти</w:t>
+      <w:proofErr w:type="spellStart"/>
+      <w:r>
+        <w:rPr>
+          <w:rFonts w:ascii="Cambria" w:eastAsia="Times New Roman" w:hAnsi="Cambria" w:cs="Times New Roman"/>
+          <w:sz w:val="24"/>
+          <w:szCs w:val="24"/>
+          <w:lang w:val="uk-UA" w:eastAsia="ru-RU"/>
+        </w:rPr>
+        <w:t>емоджі</w:t>
+      </w:r>
+      <w:proofErr w:type="spellEnd"/>
+      <w:r>
+        <w:rPr>
+          <w:rFonts w:ascii="Cambria" w:eastAsia="Times New Roman" w:hAnsi="Cambria" w:cs="Times New Roman"/>
+          <w:sz w:val="24"/>
+          <w:szCs w:val="24"/>
+          <w:lang w:val="uk-UA" w:eastAsia="ru-RU"/>
+        </w:rPr>
+        <w:t xml:space="preserve">, щось наче кодові рядки, за якими </w:t>
+      </w:r>
+      <w:proofErr w:type="spellStart"/>
+      <w:r>
+        <w:rPr>
+          <w:rFonts w:ascii="Cambria" w:eastAsia="Times New Roman" w:hAnsi="Cambria" w:cs="Times New Roman"/>
+          <w:sz w:val="24"/>
+          <w:szCs w:val="24"/>
+          <w:lang w:val="uk-UA" w:eastAsia="ru-RU"/>
+        </w:rPr>
+        <w:t>емоджі</w:t>
+      </w:r>
+      <w:proofErr w:type="spellEnd"/>
+      <w:r>
+        <w:rPr>
+          <w:rFonts w:ascii="Cambria" w:eastAsia="Times New Roman" w:hAnsi="Cambria" w:cs="Times New Roman"/>
+          <w:sz w:val="24"/>
+          <w:szCs w:val="24"/>
+          <w:lang w:val="uk-UA" w:eastAsia="ru-RU"/>
+        </w:rPr>
+        <w:t xml:space="preserve"> можна знайти</w:t>
       </w:r>
       <w:r>
         <w:rPr>
@@ -1009,7 +1168,47 @@
           <w:szCs w:val="24"/>
           <w:lang w:val="uk-UA" w:eastAsia="ru-RU"/>
         </w:rPr>
-        <w:t>за тегами емоджі можуть бути роздідлені на категорії</w:t>
+        <w:t xml:space="preserve">за тегами </w:t>
+      </w:r>
+      <w:proofErr w:type="spellStart"/>
+      <w:r>
+        <w:rPr>
+          <w:rFonts w:ascii="Cambria" w:eastAsia="Times New Roman" w:hAnsi="Cambria" w:cs="Times New Roman"/>
+          <w:sz w:val="24"/>
+          <w:szCs w:val="24"/>
+          <w:lang w:val="uk-UA" w:eastAsia="ru-RU"/>
+        </w:rPr>
+        <w:t>емоджі</w:t>
+      </w:r>
+      <w:proofErr w:type="spellEnd"/>
+      <w:r>
+        <w:rPr>
+          <w:rFonts w:ascii="Cambria" w:eastAsia="Times New Roman" w:hAnsi="Cambria" w:cs="Times New Roman"/>
+          <w:sz w:val="24"/>
+          <w:szCs w:val="24"/>
+          <w:lang w:val="uk-UA" w:eastAsia="ru-RU"/>
+        </w:rPr>
+        <w:t xml:space="preserve"> можуть бути </w:t>
+      </w:r>
+      <w:proofErr w:type="spellStart"/>
+      <w:r>
+        <w:rPr>
+          <w:rFonts w:ascii="Cambria" w:eastAsia="Times New Roman" w:hAnsi="Cambria" w:cs="Times New Roman"/>
+          <w:sz w:val="24"/>
+          <w:szCs w:val="24"/>
+          <w:lang w:val="uk-UA" w:eastAsia="ru-RU"/>
+        </w:rPr>
+        <w:t>роздідлені</w:t>
+      </w:r>
+      <w:proofErr w:type="spellEnd"/>
+      <w:r>
+        <w:rPr>
+          <w:rFonts w:ascii="Cambria" w:eastAsia="Times New Roman" w:hAnsi="Cambria" w:cs="Times New Roman"/>
+          <w:sz w:val="24"/>
+          <w:szCs w:val="24"/>
+          <w:lang w:val="uk-UA" w:eastAsia="ru-RU"/>
+        </w:rPr>
+        <w:t xml:space="preserve"> на категорії</w:t>
       </w:r>
       <w:r>
         <w:rPr>
@@ -1036,8 +1235,19 @@
           <w:szCs w:val="24"/>
           <w:lang w:val="uk-UA" w:eastAsia="ru-RU"/>
         </w:rPr>
-        <w:t>тег може містити якусь допоміжну інформацію про емоджі</w:t>
-      </w:r>
+        <w:t xml:space="preserve">тег може містити якусь допоміжну інформацію про </w:t>
+      </w:r>
+      <w:proofErr w:type="spellStart"/>
+      <w:r>
+        <w:rPr>
+          <w:rFonts w:ascii="Cambria" w:eastAsia="Times New Roman" w:hAnsi="Cambria" w:cs="Times New Roman"/>
+          <w:sz w:val="24"/>
+          <w:szCs w:val="24"/>
+          <w:lang w:val="uk-UA" w:eastAsia="ru-RU"/>
+        </w:rPr>
+        <w:t>емоджі</w:t>
+      </w:r>
+      <w:proofErr w:type="spellEnd"/>
       <w:r>
         <w:rPr>
           <w:rFonts w:ascii="Cambria" w:eastAsia="Times New Roman" w:hAnsi="Cambria" w:cs="Times New Roman"/>
@@ -1064,6 +1274,7 @@
           <w:lang w:val="uk-UA" w:eastAsia="ru-RU"/>
         </w:rPr>
       </w:pPr>
+      <w:proofErr w:type="spellStart"/>
       <w:r>
         <w:rPr>
           <w:rFonts w:ascii="Cambria" w:eastAsia="Times New Roman" w:hAnsi="Cambria" w:cs="Times New Roman"/>
@@ -1088,6 +1299,7 @@
         </w:rPr>
         <w:t>nicode</w:t>
       </w:r>
+      <w:proofErr w:type="spellEnd"/>
       <w:r>
         <w:rPr>
           <w:rFonts w:ascii="Cambria" w:eastAsia="Times New Roman" w:hAnsi="Cambria" w:cs="Times New Roman"/>
@@ -1106,14 +1318,25 @@
         </w:rPr>
         <w:t xml:space="preserve">код символу </w:t>
       </w:r>
-      <w:r>
-        <w:rPr>
-          <w:rFonts w:ascii="Cambria" w:eastAsia="Times New Roman" w:hAnsi="Cambria" w:cs="Times New Roman"/>
-          <w:sz w:val="24"/>
-          <w:szCs w:val="24"/>
-          <w:lang w:val="uk-UA" w:eastAsia="ru-RU"/>
-        </w:rPr>
-        <w:t>емоджі (саме він повинен бути в тексті повідомлення, що телеграм відобразив його як картинку)</w:t>
+      <w:proofErr w:type="spellStart"/>
+      <w:r>
+        <w:rPr>
+          <w:rFonts w:ascii="Cambria" w:eastAsia="Times New Roman" w:hAnsi="Cambria" w:cs="Times New Roman"/>
+          <w:sz w:val="24"/>
+          <w:szCs w:val="24"/>
+          <w:lang w:val="uk-UA" w:eastAsia="ru-RU"/>
+        </w:rPr>
+        <w:t>емоджі</w:t>
+      </w:r>
+      <w:proofErr w:type="spellEnd"/>
+      <w:r>
+        <w:rPr>
+          <w:rFonts w:ascii="Cambria" w:eastAsia="Times New Roman" w:hAnsi="Cambria" w:cs="Times New Roman"/>
+          <w:sz w:val="24"/>
+          <w:szCs w:val="24"/>
+          <w:lang w:val="uk-UA" w:eastAsia="ru-RU"/>
+        </w:rPr>
+        <w:t xml:space="preserve"> (саме він повинен бути в тексті повідомлення, що телеграм відобразив його як картинку)</w:t>
       </w:r>
       <w:r>
         <w:rPr>
@@ -1141,78 +1364,6 @@
           <w:lang w:val="en-US" w:eastAsia="ru-RU"/>
         </w:rPr>
       </w:pPr>
-      <w:r>
-        <w:rPr>
-          <w:rFonts w:ascii="Cambria" w:eastAsia="Times New Roman" w:hAnsi="Cambria" w:cs="Times New Roman"/>
-          <w:noProof/>
-          <w:sz w:val="24"/>
-          <w:szCs w:val="24"/>
-          <w:lang w:val="uk-UA" w:eastAsia="ru-RU"/>
-        </w:rPr>
-        <w:drawing>
-          <wp:anchor distT="0" distB="0" distL="114300" distR="114300" simplePos="0" relativeHeight="252120576" behindDoc="1" locked="0" layoutInCell="1" allowOverlap="1" wp14:anchorId="3509569C" wp14:editId="4D747263">
-            <wp:simplePos x="0" y="0"/>
-            <wp:positionH relativeFrom="column">
-              <wp:posOffset>3917510</wp:posOffset>
-            </wp:positionH>
-            <wp:positionV relativeFrom="paragraph">
-              <wp:posOffset>1270</wp:posOffset>
-            </wp:positionV>
-            <wp:extent cx="2138680" cy="1278255"/>
-            <wp:effectExtent l="0" t="0" r="0" b="0"/>
-            <wp:wrapTight wrapText="bothSides">
-              <wp:wrapPolygon edited="0">
-                <wp:start x="0" y="0"/>
-                <wp:lineTo x="0" y="21246"/>
-                <wp:lineTo x="21356" y="21246"/>
-                <wp:lineTo x="21356" y="0"/>
-                <wp:lineTo x="0" y="0"/>
-              </wp:wrapPolygon>
-            </wp:wrapTight>
-            <wp:docPr id="1273871752" name="Picture 1"/>
-            <wp:cNvGraphicFramePr>
-              <a:graphicFrameLocks xmlns:a="http://schemas.openxmlformats.org/drawingml/2006/main" noChangeAspect="1"/>
-            </wp:cNvGraphicFramePr>
-            <a:graphic xmlns:a="http://schemas.openxmlformats.org/drawingml/2006/main">
-              <a:graphicData uri="http://schemas.openxmlformats.org/drawingml/2006/picture">
-                <pic:pic xmlns:pic="http://schemas.openxmlformats.org/drawingml/2006/picture">
-                  <pic:nvPicPr>
-                    <pic:cNvPr id="1273871752" name=""/>
-                    <pic:cNvPicPr/>
-                  </pic:nvPicPr>
-                  <pic:blipFill>
-                    <a:blip r:embed="rId10">
-                      <a:extLst>
-                        <a:ext uri="{28A0092B-C50C-407E-A947-70E740481C1C}">
-                          <a14:useLocalDpi xmlns:a14="http://schemas.microsoft.com/office/drawing/2010/main" val="0"/>
-                        </a:ext>
-                      </a:extLst>
-                    </a:blip>
-                    <a:stretch>
-                      <a:fillRect/>
-                    </a:stretch>
-                  </pic:blipFill>
-                  <pic:spPr>
-                    <a:xfrm>
-                      <a:off x="0" y="0"/>
-                      <a:ext cx="2138680" cy="1278255"/>
-                    </a:xfrm>
-                    <a:prstGeom prst="rect">
-                      <a:avLst/>
-                    </a:prstGeom>
-                  </pic:spPr>
-                </pic:pic>
-              </a:graphicData>
-            </a:graphic>
-            <wp14:sizeRelH relativeFrom="page">
-              <wp14:pctWidth>0</wp14:pctWidth>
-            </wp14:sizeRelH>
-            <wp14:sizeRelV relativeFrom="page">
-              <wp14:pctHeight>0</wp14:pctHeight>
-            </wp14:sizeRelV>
-          </wp:anchor>
-        </w:drawing>
-      </w:r>
     </w:p>
     <w:p>
       <w:pPr>
@@ -1233,11 +1384,201 @@
       <w:r>
         <w:rPr>
           <w:rFonts w:ascii="Cambria" w:eastAsia="Times New Roman" w:hAnsi="Cambria" w:cs="Times New Roman"/>
-          <w:sz w:val="24"/>
-          <w:szCs w:val="24"/>
-          <w:lang w:val="uk-UA" w:eastAsia="ru-RU"/>
-        </w:rPr>
-        <w:t xml:space="preserve">Детальну інформацію про емоджі можна знайти у файлі із бібліотеки: </w:t>
+          <w:noProof/>
+          <w:sz w:val="24"/>
+          <w:szCs w:val="24"/>
+          <w:lang w:val="uk-UA" w:eastAsia="ru-RU"/>
+        </w:rPr>
+        <mc:AlternateContent>
+          <mc:Choice Requires="wpg">
+            <w:drawing>
+              <wp:anchor distT="0" distB="0" distL="114300" distR="114300" simplePos="0" relativeHeight="252123648" behindDoc="0" locked="0" layoutInCell="1" allowOverlap="1" wp14:anchorId="67134356" wp14:editId="6238266E">
+                <wp:simplePos x="0" y="0"/>
+                <wp:positionH relativeFrom="column">
+                  <wp:posOffset>370156</wp:posOffset>
+                </wp:positionH>
+                <wp:positionV relativeFrom="paragraph">
+                  <wp:posOffset>493053</wp:posOffset>
+                </wp:positionV>
+                <wp:extent cx="5668010" cy="2355850"/>
+                <wp:effectExtent l="0" t="0" r="8890" b="6350"/>
+                <wp:wrapTopAndBottom/>
+                <wp:docPr id="1488974012" name="Group 1"/>
+                <wp:cNvGraphicFramePr/>
+                <a:graphic xmlns:a="http://schemas.openxmlformats.org/drawingml/2006/main">
+                  <a:graphicData uri="http://schemas.microsoft.com/office/word/2010/wordprocessingGroup">
+                    <wpg:wgp>
+                      <wpg:cNvGrpSpPr/>
+                      <wpg:grpSpPr>
+                        <a:xfrm>
+                          <a:off x="0" y="0"/>
+                          <a:ext cx="5668010" cy="2355850"/>
+                          <a:chOff x="0" y="0"/>
+                          <a:chExt cx="5668010" cy="2355850"/>
+                        </a:xfrm>
+                      </wpg:grpSpPr>
+                      <pic:pic xmlns:pic="http://schemas.openxmlformats.org/drawingml/2006/picture">
+                        <pic:nvPicPr>
+                          <pic:cNvPr id="1273871752" name="Picture 1"/>
+                          <pic:cNvPicPr>
+                            <a:picLocks noChangeAspect="1"/>
+                          </pic:cNvPicPr>
+                        </pic:nvPicPr>
+                        <pic:blipFill>
+                          <a:blip r:embed="rId10">
+                            <a:extLst>
+                              <a:ext uri="{28A0092B-C50C-407E-A947-70E740481C1C}">
+                                <a14:useLocalDpi xmlns:a14="http://schemas.microsoft.com/office/drawing/2010/main" val="0"/>
+                              </a:ext>
+                            </a:extLst>
+                          </a:blip>
+                          <a:stretch>
+                            <a:fillRect/>
+                          </a:stretch>
+                        </pic:blipFill>
+                        <pic:spPr>
+                          <a:xfrm>
+                            <a:off x="0" y="568569"/>
+                            <a:ext cx="2138680" cy="1278255"/>
+                          </a:xfrm>
+                          <a:prstGeom prst="rect">
+                            <a:avLst/>
+                          </a:prstGeom>
+                        </pic:spPr>
+                      </pic:pic>
+                      <pic:pic xmlns:pic="http://schemas.openxmlformats.org/drawingml/2006/picture">
+                        <pic:nvPicPr>
+                          <pic:cNvPr id="1624112064" name="Picture 1"/>
+                          <pic:cNvPicPr>
+                            <a:picLocks noChangeAspect="1"/>
+                          </pic:cNvPicPr>
+                        </pic:nvPicPr>
+                        <pic:blipFill>
+                          <a:blip r:embed="rId11">
+                            <a:extLst>
+                              <a:ext uri="{28A0092B-C50C-407E-A947-70E740481C1C}">
+                                <a14:useLocalDpi xmlns:a14="http://schemas.microsoft.com/office/drawing/2010/main" val="0"/>
+                              </a:ext>
+                            </a:extLst>
+                          </a:blip>
+                          <a:stretch>
+                            <a:fillRect/>
+                          </a:stretch>
+                        </pic:blipFill>
+                        <pic:spPr>
+                          <a:xfrm>
+                            <a:off x="2819400" y="0"/>
+                            <a:ext cx="2848610" cy="2355850"/>
+                          </a:xfrm>
+                          <a:prstGeom prst="rect">
+                            <a:avLst/>
+                          </a:prstGeom>
+                        </pic:spPr>
+                      </pic:pic>
+                    </wpg:wgp>
+                  </a:graphicData>
+                </a:graphic>
+              </wp:anchor>
+            </w:drawing>
+          </mc:Choice>
+          <mc:Fallback>
+            <w:pict>
+              <v:group w14:anchorId="25FFD2DC" id="Group 1" o:spid="_x0000_s1026" style="position:absolute;margin-left:29.15pt;margin-top:38.8pt;width:446.3pt;height:185.5pt;z-index:252123648" coordsize="56680,23558" o:gfxdata="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">
+                <v:shapetype id="_x0000_t75" coordsize="21600,21600" o:spt="75" o:preferrelative="t" path="m@4@5l@4@11@9@11@9@5xe" filled="f" stroked="f">
+                  <v:stroke joinstyle="miter"/>
+                  <v:formulas>
+                    <v:f eqn="if lineDrawn pixelLineWidth 0"/>
+                    <v:f eqn="sum @0 1 0"/>
+                    <v:f eqn="sum 0 0 @1"/>
+                    <v:f eqn="prod @2 1 2"/>
+                    <v:f eqn="prod @3 21600 pixelWidth"/>
+                    <v:f eqn="prod @3 21600 pixelHeight"/>
+                    <v:f eqn="sum @0 0 1"/>
+                    <v:f eqn="prod @6 1 2"/>
+                    <v:f eqn="prod @7 21600 pixelWidth"/>
+                    <v:f eqn="sum @8 21600 0"/>
+                    <v:f eqn="prod @7 21600 pixelHeight"/>
+                    <v:f eqn="sum @10 21600 0"/>
+                  </v:formulas>
+                  <v:path o:extrusionok="f" gradientshapeok="t" o:connecttype="rect"/>
+                  <o:lock v:ext="edit" aspectratio="t"/>
+                </v:shapetype>
+                <v:shape id="Picture 1" o:spid="_x0000_s1027" type="#_x0000_t75" style="position:absolute;top:5685;width:21386;height:12783;visibility:visible;mso-wrap-style:square" o:gfxdata="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">
+                  <v:imagedata r:id="rId12" o:title=""/>
+                </v:shape>
+                <v:shape id="Picture 1" o:spid="_x0000_s1028" type="#_x0000_t75" style="position:absolute;left:28194;width:28486;height:23558;visibility:visible;mso-wrap-style:square" o:gfxdata="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">
+                  <v:imagedata r:id="rId13" o:title=""/>
+                </v:shape>
+                <w10:wrap type="topAndBottom"/>
+              </v:group>
+            </w:pict>
+          </mc:Fallback>
+        </mc:AlternateContent>
+      </w:r>
+      <w:r>
+        <w:rPr>
+          <w:rFonts w:ascii="Cambria" w:eastAsia="Times New Roman" w:hAnsi="Cambria" w:cs="Times New Roman"/>
+          <w:sz w:val="24"/>
+          <w:szCs w:val="24"/>
+          <w:lang w:val="uk-UA" w:eastAsia="ru-RU"/>
+        </w:rPr>
+        <w:t xml:space="preserve">Детальну інформацію про </w:t>
+      </w:r>
+      <w:proofErr w:type="spellStart"/>
+      <w:r>
+        <w:rPr>
+          <w:rFonts w:ascii="Cambria" w:eastAsia="Times New Roman" w:hAnsi="Cambria" w:cs="Times New Roman"/>
+          <w:sz w:val="24"/>
+          <w:szCs w:val="24"/>
+          <w:lang w:val="uk-UA" w:eastAsia="ru-RU"/>
+        </w:rPr>
+        <w:t>емоджі</w:t>
+      </w:r>
+      <w:proofErr w:type="spellEnd"/>
+      <w:r>
+        <w:rPr>
+          <w:rFonts w:ascii="Cambria" w:eastAsia="Times New Roman" w:hAnsi="Cambria" w:cs="Times New Roman"/>
+          <w:sz w:val="24"/>
+          <w:szCs w:val="24"/>
+          <w:lang w:val="uk-UA" w:eastAsia="ru-RU"/>
+        </w:rPr>
+        <w:t xml:space="preserve"> можна знайти у файлі із бібліотеки</w:t>
+      </w:r>
+      <w:r>
+        <w:rPr>
+          <w:rFonts w:ascii="Cambria" w:eastAsia="Times New Roman" w:hAnsi="Cambria" w:cs="Times New Roman"/>
+          <w:sz w:val="24"/>
+          <w:szCs w:val="24"/>
+          <w:lang w:val="uk-UA" w:eastAsia="ru-RU"/>
+        </w:rPr>
+        <w:t xml:space="preserve"> </w:t>
+      </w:r>
+      <w:r>
+        <w:rPr>
+          <w:rFonts w:ascii="Cambria" w:eastAsia="Times New Roman" w:hAnsi="Cambria" w:cs="Times New Roman"/>
+          <w:sz w:val="24"/>
+          <w:szCs w:val="24"/>
+          <w:lang w:val="en-US" w:eastAsia="ru-RU"/>
+        </w:rPr>
+        <w:t>emoji-java</w:t>
+      </w:r>
+      <w:r>
+        <w:rPr>
+          <w:rFonts w:ascii="Cambria" w:eastAsia="Times New Roman" w:hAnsi="Cambria" w:cs="Times New Roman"/>
+          <w:sz w:val="24"/>
+          <w:szCs w:val="24"/>
+          <w:lang w:val="uk-UA" w:eastAsia="ru-RU"/>
+        </w:rPr>
+        <w:t xml:space="preserve"> у наступному вигляді</w:t>
+      </w:r>
+      <w:r>
+        <w:rPr>
+          <w:rFonts w:ascii="Cambria" w:eastAsia="Times New Roman" w:hAnsi="Cambria" w:cs="Times New Roman"/>
+          <w:sz w:val="24"/>
+          <w:szCs w:val="24"/>
+          <w:lang w:val="uk-UA" w:eastAsia="ru-RU"/>
+        </w:rPr>
+        <w:t xml:space="preserve">: </w:t>
       </w:r>
     </w:p>
     <w:p>
@@ -1256,23 +1597,6 @@
           <w:lang w:val="uk-UA" w:eastAsia="ru-RU"/>
         </w:rPr>
       </w:pPr>
-    </w:p>
-    <w:p>
-      <w:pPr>
-        <w:tabs>
-          <w:tab w:val="left" w:pos="935"/>
-          <w:tab w:val="left" w:pos="9498"/>
-        </w:tabs>
-        <w:spacing w:after="0" w:line="240" w:lineRule="auto"/>
-        <w:ind w:left="567" w:right="707" w:firstLine="567"/>
-        <w:jc w:val="both"/>
-        <w:rPr>
-          <w:rFonts w:ascii="Cambria" w:eastAsia="Times New Roman" w:hAnsi="Cambria" w:cs="Times New Roman"/>
-          <w:sz w:val="24"/>
-          <w:szCs w:val="24"/>
-          <w:lang w:val="uk-UA" w:eastAsia="ru-RU"/>
-        </w:rPr>
-      </w:pPr>
       <w:r>
         <w:rPr>
           <w:rFonts w:ascii="Cambria" w:eastAsia="Times New Roman" w:hAnsi="Cambria" w:cs="Times New Roman"/>
@@ -1282,13 +1606,13 @@
           <w:lang w:val="uk-UA" w:eastAsia="ru-RU"/>
         </w:rPr>
         <w:drawing>
-          <wp:anchor distT="0" distB="0" distL="114300" distR="114300" simplePos="0" relativeHeight="252121600" behindDoc="1" locked="0" layoutInCell="1" allowOverlap="1" wp14:anchorId="4512BD32" wp14:editId="6CD27D0D">
+          <wp:anchor distT="0" distB="0" distL="114300" distR="114300" simplePos="0" relativeHeight="252120576" behindDoc="1" locked="0" layoutInCell="1" allowOverlap="1" wp14:anchorId="4512BD32" wp14:editId="107B9336">
             <wp:simplePos x="0" y="0"/>
             <wp:positionH relativeFrom="margin">
-              <wp:align>center</wp:align>
+              <wp:posOffset>4957152</wp:posOffset>
             </wp:positionH>
             <wp:positionV relativeFrom="paragraph">
-              <wp:posOffset>3029</wp:posOffset>
+              <wp:posOffset>2591435</wp:posOffset>
             </wp:positionV>
             <wp:extent cx="990738" cy="981212"/>
             <wp:effectExtent l="0" t="0" r="0" b="9525"/>
@@ -1313,7 +1637,7 @@
                     <pic:cNvPicPr/>
                   </pic:nvPicPr>
                   <pic:blipFill>
-                    <a:blip r:embed="rId11">
+                    <a:blip r:embed="rId14">
                       <a:extLst>
                         <a:ext uri="{28A0092B-C50C-407E-A947-70E740481C1C}">
                           <a14:useLocalDpi xmlns:a14="http://schemas.microsoft.com/office/drawing/2010/main" val="0"/>
@@ -1345,105 +1669,6 @@
           </wp:anchor>
         </w:drawing>
       </w:r>
-      <w:r>
-        <w:rPr>
-          <w:rFonts w:ascii="Cambria" w:eastAsia="Times New Roman" w:hAnsi="Cambria" w:cs="Times New Roman"/>
-          <w:sz w:val="24"/>
-          <w:szCs w:val="24"/>
-          <w:lang w:val="uk-UA" w:eastAsia="ru-RU"/>
-        </w:rPr>
-        <w:t xml:space="preserve">Також </w:t>
-      </w:r>
-      <w:r>
-        <w:rPr>
-          <w:rFonts w:ascii="Cambria" w:eastAsia="Times New Roman" w:hAnsi="Cambria" w:cs="Times New Roman"/>
-          <w:sz w:val="24"/>
-          <w:szCs w:val="24"/>
-          <w:lang w:val="uk-UA" w:eastAsia="ru-RU"/>
-        </w:rPr>
-        <w:t>з</w:t>
-      </w:r>
-      <w:r>
-        <w:rPr>
-          <w:rFonts w:ascii="Cambria" w:eastAsia="Times New Roman" w:hAnsi="Cambria" w:cs="Times New Roman"/>
-          <w:sz w:val="24"/>
-          <w:szCs w:val="24"/>
-          <w:lang w:val="en-US" w:eastAsia="ru-RU"/>
-        </w:rPr>
-        <w:t>’</w:t>
-      </w:r>
-      <w:r>
-        <w:rPr>
-          <w:rFonts w:ascii="Cambria" w:eastAsia="Times New Roman" w:hAnsi="Cambria" w:cs="Times New Roman"/>
-          <w:sz w:val="24"/>
-          <w:szCs w:val="24"/>
-          <w:lang w:val="uk-UA" w:eastAsia="ru-RU"/>
-        </w:rPr>
-        <w:t xml:space="preserve">ясувати </w:t>
-      </w:r>
-      <w:r>
-        <w:rPr>
-          <w:rFonts w:ascii="Cambria" w:eastAsia="Times New Roman" w:hAnsi="Cambria" w:cs="Times New Roman"/>
-          <w:sz w:val="24"/>
-          <w:szCs w:val="24"/>
-          <w:lang w:val="uk-UA" w:eastAsia="ru-RU"/>
-        </w:rPr>
-        <w:t>е</w:t>
-      </w:r>
-      <w:r>
-        <w:rPr>
-          <w:rFonts w:ascii="Cambria" w:eastAsia="Times New Roman" w:hAnsi="Cambria" w:cs="Times New Roman"/>
-          <w:sz w:val="24"/>
-          <w:szCs w:val="24"/>
-          <w:lang w:val="uk-UA" w:eastAsia="ru-RU"/>
-        </w:rPr>
-        <w:t>ліас емоджі мож</w:t>
-      </w:r>
-      <w:r>
-        <w:rPr>
-          <w:rFonts w:ascii="Cambria" w:eastAsia="Times New Roman" w:hAnsi="Cambria" w:cs="Times New Roman"/>
-          <w:sz w:val="24"/>
-          <w:szCs w:val="24"/>
-          <w:lang w:val="uk-UA" w:eastAsia="ru-RU"/>
-        </w:rPr>
-        <w:t>е</w:t>
-      </w:r>
-      <w:r>
-        <w:rPr>
-          <w:rFonts w:ascii="Cambria" w:eastAsia="Times New Roman" w:hAnsi="Cambria" w:cs="Times New Roman"/>
-          <w:sz w:val="24"/>
-          <w:szCs w:val="24"/>
-          <w:lang w:val="uk-UA" w:eastAsia="ru-RU"/>
-        </w:rPr>
-        <w:t xml:space="preserve">мо в самому </w:t>
-      </w:r>
-      <w:r>
-        <w:rPr>
-          <w:rFonts w:ascii="Cambria" w:eastAsia="Times New Roman" w:hAnsi="Cambria" w:cs="Times New Roman"/>
-          <w:sz w:val="24"/>
-          <w:szCs w:val="24"/>
-          <w:lang w:val="en-US" w:eastAsia="ru-RU"/>
-        </w:rPr>
-        <w:t xml:space="preserve">Telegram </w:t>
-      </w:r>
-      <w:r>
-        <w:rPr>
-          <w:rFonts w:ascii="Cambria" w:eastAsia="Times New Roman" w:hAnsi="Cambria" w:cs="Times New Roman"/>
-          <w:sz w:val="24"/>
-          <w:szCs w:val="24"/>
-          <w:lang w:val="uk-UA" w:eastAsia="ru-RU"/>
-        </w:rPr>
-        <w:t>навівш</w:t>
-      </w:r>
-      <w:r>
-        <w:rPr>
-          <w:rFonts w:ascii="Cambria" w:eastAsia="Times New Roman" w:hAnsi="Cambria" w:cs="Times New Roman"/>
-          <w:sz w:val="24"/>
-          <w:szCs w:val="24"/>
-          <w:lang w:val="uk-UA" w:eastAsia="ru-RU"/>
-        </w:rPr>
-        <w:t>и на якийсь із них курсором:</w:t>
-      </w:r>
     </w:p>
     <w:p>
       <w:pPr>
@@ -1461,6 +1686,251 @@
           <w:lang w:val="uk-UA" w:eastAsia="ru-RU"/>
         </w:rPr>
       </w:pPr>
+      <w:r>
+        <w:rPr>
+          <w:rFonts w:ascii="Cambria" w:eastAsia="Times New Roman" w:hAnsi="Cambria" w:cs="Times New Roman"/>
+          <w:sz w:val="24"/>
+          <w:szCs w:val="24"/>
+          <w:lang w:val="uk-UA" w:eastAsia="ru-RU"/>
+        </w:rPr>
+        <w:t xml:space="preserve">Також </w:t>
+      </w:r>
+      <w:r>
+        <w:rPr>
+          <w:rFonts w:ascii="Cambria" w:eastAsia="Times New Roman" w:hAnsi="Cambria" w:cs="Times New Roman"/>
+          <w:sz w:val="24"/>
+          <w:szCs w:val="24"/>
+          <w:lang w:val="uk-UA" w:eastAsia="ru-RU"/>
+        </w:rPr>
+        <w:t>з</w:t>
+      </w:r>
+      <w:r>
+        <w:rPr>
+          <w:rFonts w:ascii="Cambria" w:eastAsia="Times New Roman" w:hAnsi="Cambria" w:cs="Times New Roman"/>
+          <w:sz w:val="24"/>
+          <w:szCs w:val="24"/>
+          <w:lang w:val="en-US" w:eastAsia="ru-RU"/>
+        </w:rPr>
+        <w:t>’</w:t>
+      </w:r>
+      <w:r>
+        <w:rPr>
+          <w:rFonts w:ascii="Cambria" w:eastAsia="Times New Roman" w:hAnsi="Cambria" w:cs="Times New Roman"/>
+          <w:sz w:val="24"/>
+          <w:szCs w:val="24"/>
+          <w:lang w:val="uk-UA" w:eastAsia="ru-RU"/>
+        </w:rPr>
+        <w:t xml:space="preserve">ясувати </w:t>
+      </w:r>
+      <w:proofErr w:type="spellStart"/>
+      <w:r>
+        <w:rPr>
+          <w:rFonts w:ascii="Cambria" w:eastAsia="Times New Roman" w:hAnsi="Cambria" w:cs="Times New Roman"/>
+          <w:sz w:val="24"/>
+          <w:szCs w:val="24"/>
+          <w:lang w:val="uk-UA" w:eastAsia="ru-RU"/>
+        </w:rPr>
+        <w:t>е</w:t>
+      </w:r>
+      <w:r>
+        <w:rPr>
+          <w:rFonts w:ascii="Cambria" w:eastAsia="Times New Roman" w:hAnsi="Cambria" w:cs="Times New Roman"/>
+          <w:sz w:val="24"/>
+          <w:szCs w:val="24"/>
+          <w:lang w:val="uk-UA" w:eastAsia="ru-RU"/>
+        </w:rPr>
+        <w:t>ліас</w:t>
+      </w:r>
+      <w:proofErr w:type="spellEnd"/>
+      <w:r>
+        <w:rPr>
+          <w:rFonts w:ascii="Cambria" w:eastAsia="Times New Roman" w:hAnsi="Cambria" w:cs="Times New Roman"/>
+          <w:sz w:val="24"/>
+          <w:szCs w:val="24"/>
+          <w:lang w:val="uk-UA" w:eastAsia="ru-RU"/>
+        </w:rPr>
+        <w:t xml:space="preserve"> </w:t>
+      </w:r>
+      <w:proofErr w:type="spellStart"/>
+      <w:r>
+        <w:rPr>
+          <w:rFonts w:ascii="Cambria" w:eastAsia="Times New Roman" w:hAnsi="Cambria" w:cs="Times New Roman"/>
+          <w:sz w:val="24"/>
+          <w:szCs w:val="24"/>
+          <w:lang w:val="uk-UA" w:eastAsia="ru-RU"/>
+        </w:rPr>
+        <w:t>емоджі</w:t>
+      </w:r>
+      <w:proofErr w:type="spellEnd"/>
+      <w:r>
+        <w:rPr>
+          <w:rFonts w:ascii="Cambria" w:eastAsia="Times New Roman" w:hAnsi="Cambria" w:cs="Times New Roman"/>
+          <w:sz w:val="24"/>
+          <w:szCs w:val="24"/>
+          <w:lang w:val="uk-UA" w:eastAsia="ru-RU"/>
+        </w:rPr>
+        <w:t xml:space="preserve"> мож</w:t>
+      </w:r>
+      <w:r>
+        <w:rPr>
+          <w:rFonts w:ascii="Cambria" w:eastAsia="Times New Roman" w:hAnsi="Cambria" w:cs="Times New Roman"/>
+          <w:sz w:val="24"/>
+          <w:szCs w:val="24"/>
+          <w:lang w:val="uk-UA" w:eastAsia="ru-RU"/>
+        </w:rPr>
+        <w:t>е</w:t>
+      </w:r>
+      <w:r>
+        <w:rPr>
+          <w:rFonts w:ascii="Cambria" w:eastAsia="Times New Roman" w:hAnsi="Cambria" w:cs="Times New Roman"/>
+          <w:sz w:val="24"/>
+          <w:szCs w:val="24"/>
+          <w:lang w:val="uk-UA" w:eastAsia="ru-RU"/>
+        </w:rPr>
+        <w:t xml:space="preserve">мо в самому </w:t>
+      </w:r>
+      <w:r>
+        <w:rPr>
+          <w:rFonts w:ascii="Cambria" w:eastAsia="Times New Roman" w:hAnsi="Cambria" w:cs="Times New Roman"/>
+          <w:sz w:val="24"/>
+          <w:szCs w:val="24"/>
+          <w:lang w:val="en-US" w:eastAsia="ru-RU"/>
+        </w:rPr>
+        <w:t xml:space="preserve">Telegram </w:t>
+      </w:r>
+      <w:proofErr w:type="spellStart"/>
+      <w:r>
+        <w:rPr>
+          <w:rFonts w:ascii="Cambria" w:eastAsia="Times New Roman" w:hAnsi="Cambria" w:cs="Times New Roman"/>
+          <w:sz w:val="24"/>
+          <w:szCs w:val="24"/>
+          <w:lang w:val="uk-UA" w:eastAsia="ru-RU"/>
+        </w:rPr>
+        <w:t>навівш</w:t>
+      </w:r>
+      <w:r>
+        <w:rPr>
+          <w:rFonts w:ascii="Cambria" w:eastAsia="Times New Roman" w:hAnsi="Cambria" w:cs="Times New Roman"/>
+          <w:sz w:val="24"/>
+          <w:szCs w:val="24"/>
+          <w:lang w:val="uk-UA" w:eastAsia="ru-RU"/>
+        </w:rPr>
+        <w:t>и</w:t>
+      </w:r>
+      <w:proofErr w:type="spellEnd"/>
+      <w:r>
+        <w:rPr>
+          <w:rFonts w:ascii="Cambria" w:eastAsia="Times New Roman" w:hAnsi="Cambria" w:cs="Times New Roman"/>
+          <w:sz w:val="24"/>
+          <w:szCs w:val="24"/>
+          <w:lang w:val="uk-UA" w:eastAsia="ru-RU"/>
+        </w:rPr>
+        <w:t xml:space="preserve"> на якийсь із них курсором</w:t>
+      </w:r>
+      <w:r>
+        <w:rPr>
+          <w:rFonts w:ascii="Cambria" w:eastAsia="Times New Roman" w:hAnsi="Cambria" w:cs="Times New Roman"/>
+          <w:sz w:val="24"/>
+          <w:szCs w:val="24"/>
+          <w:lang w:val="en-US" w:eastAsia="ru-RU"/>
+        </w:rPr>
+        <w:t xml:space="preserve">. </w:t>
+      </w:r>
+      <w:proofErr w:type="spellStart"/>
+      <w:r>
+        <w:rPr>
+          <w:rFonts w:ascii="Cambria" w:eastAsia="Times New Roman" w:hAnsi="Cambria" w:cs="Times New Roman"/>
+          <w:sz w:val="24"/>
+          <w:szCs w:val="24"/>
+          <w:lang w:val="uk-UA" w:eastAsia="ru-RU"/>
+        </w:rPr>
+        <w:t>Е</w:t>
+      </w:r>
+      <w:r>
+        <w:rPr>
+          <w:rFonts w:ascii="Cambria" w:eastAsia="Times New Roman" w:hAnsi="Cambria" w:cs="Times New Roman"/>
+          <w:sz w:val="24"/>
+          <w:szCs w:val="24"/>
+          <w:lang w:val="uk-UA" w:eastAsia="ru-RU"/>
+        </w:rPr>
+        <w:t>ліас</w:t>
+      </w:r>
+      <w:proofErr w:type="spellEnd"/>
+      <w:r>
+        <w:rPr>
+          <w:rFonts w:ascii="Cambria" w:eastAsia="Times New Roman" w:hAnsi="Cambria" w:cs="Times New Roman"/>
+          <w:sz w:val="24"/>
+          <w:szCs w:val="24"/>
+          <w:lang w:val="uk-UA" w:eastAsia="ru-RU"/>
+        </w:rPr>
+        <w:t xml:space="preserve"> зазвичай починається із закінчується символом</w:t>
+      </w:r>
+      <w:r>
+        <w:rPr>
+          <w:rFonts w:ascii="Cambria" w:eastAsia="Times New Roman" w:hAnsi="Cambria" w:cs="Times New Roman"/>
+          <w:sz w:val="24"/>
+          <w:szCs w:val="24"/>
+          <w:lang w:val="en-US" w:eastAsia="ru-RU"/>
+        </w:rPr>
+        <w:t xml:space="preserve"> </w:t>
+      </w:r>
+      <w:r>
+        <w:rPr>
+          <w:rFonts w:ascii="Cambria" w:eastAsia="Times New Roman" w:hAnsi="Cambria" w:cs="Times New Roman"/>
+          <w:sz w:val="24"/>
+          <w:szCs w:val="24"/>
+          <w:lang w:val="uk-UA" w:eastAsia="ru-RU"/>
+        </w:rPr>
+        <w:t>«</w:t>
+      </w:r>
+      <w:r>
+        <w:rPr>
+          <w:rFonts w:ascii="Cambria" w:eastAsia="Times New Roman" w:hAnsi="Cambria" w:cs="Times New Roman"/>
+          <w:b/>
+          <w:bCs/>
+          <w:sz w:val="24"/>
+          <w:szCs w:val="24"/>
+          <w:lang w:val="en-US" w:eastAsia="ru-RU"/>
+        </w:rPr>
+        <w:t>:</w:t>
+      </w:r>
+      <w:r>
+        <w:rPr>
+          <w:rFonts w:ascii="Cambria" w:eastAsia="Times New Roman" w:hAnsi="Cambria" w:cs="Times New Roman"/>
+          <w:sz w:val="24"/>
+          <w:szCs w:val="24"/>
+          <w:lang w:val="uk-UA" w:eastAsia="ru-RU"/>
+        </w:rPr>
+        <w:t>»</w:t>
+      </w:r>
+      <w:r>
+        <w:rPr>
+          <w:rFonts w:ascii="Cambria" w:eastAsia="Times New Roman" w:hAnsi="Cambria" w:cs="Times New Roman"/>
+          <w:sz w:val="24"/>
+          <w:szCs w:val="24"/>
+          <w:lang w:val="uk-UA" w:eastAsia="ru-RU"/>
+        </w:rPr>
+        <w:t>.</w:t>
+      </w:r>
+    </w:p>
+    <w:p>
+      <w:pPr>
+        <w:rPr>
+          <w:rFonts w:ascii="Cambria" w:eastAsia="Times New Roman" w:hAnsi="Cambria" w:cs="Times New Roman"/>
+          <w:sz w:val="24"/>
+          <w:szCs w:val="24"/>
+          <w:lang w:val="uk-UA" w:eastAsia="ru-RU"/>
+        </w:rPr>
+      </w:pPr>
+      <w:r>
+        <w:rPr>
+          <w:rFonts w:ascii="Cambria" w:eastAsia="Times New Roman" w:hAnsi="Cambria" w:cs="Times New Roman"/>
+          <w:sz w:val="24"/>
+          <w:szCs w:val="24"/>
+          <w:lang w:val="uk-UA" w:eastAsia="ru-RU"/>
+        </w:rPr>
+        <w:br w:type="page"/>
+      </w:r>
     </w:p>
     <w:p>
       <w:pPr>
@@ -1478,31 +1948,25 @@
           <w:lang w:val="uk-UA" w:eastAsia="ru-RU"/>
         </w:rPr>
       </w:pPr>
-    </w:p>
-    <w:p>
-      <w:pPr>
-        <w:tabs>
-          <w:tab w:val="left" w:pos="935"/>
-          <w:tab w:val="left" w:pos="9498"/>
-        </w:tabs>
-        <w:spacing w:after="0" w:line="240" w:lineRule="auto"/>
-        <w:ind w:left="567" w:right="707" w:firstLine="567"/>
-        <w:jc w:val="both"/>
-        <w:rPr>
-          <w:rFonts w:ascii="Cambria" w:eastAsia="Times New Roman" w:hAnsi="Cambria" w:cs="Times New Roman"/>
-          <w:sz w:val="24"/>
-          <w:szCs w:val="24"/>
-          <w:lang w:val="uk-UA" w:eastAsia="ru-RU"/>
-        </w:rPr>
-      </w:pPr>
-      <w:r>
-        <w:rPr>
-          <w:rFonts w:ascii="Cambria" w:eastAsia="Times New Roman" w:hAnsi="Cambria" w:cs="Times New Roman"/>
-          <w:sz w:val="24"/>
-          <w:szCs w:val="24"/>
-          <w:lang w:val="uk-UA" w:eastAsia="ru-RU"/>
-        </w:rPr>
-        <w:t>Е</w:t>
+      <w:r>
+        <w:rPr>
+          <w:rFonts w:ascii="Cambria" w:eastAsia="Times New Roman" w:hAnsi="Cambria" w:cs="Times New Roman"/>
+          <w:sz w:val="24"/>
+          <w:szCs w:val="24"/>
+          <w:lang w:val="uk-UA" w:eastAsia="ru-RU"/>
+        </w:rPr>
+        <w:lastRenderedPageBreak/>
+        <w:t xml:space="preserve">Знаючи </w:t>
+      </w:r>
+      <w:proofErr w:type="spellStart"/>
+      <w:r>
+        <w:rPr>
+          <w:rFonts w:ascii="Cambria" w:eastAsia="Times New Roman" w:hAnsi="Cambria" w:cs="Times New Roman"/>
+          <w:sz w:val="24"/>
+          <w:szCs w:val="24"/>
+          <w:lang w:val="uk-UA" w:eastAsia="ru-RU"/>
+        </w:rPr>
+        <w:t>е</w:t>
       </w:r>
       <w:r>
         <w:rPr>
@@ -1513,106 +1977,55 @@
         </w:rPr>
         <w:t>ліас</w:t>
       </w:r>
-      <w:r>
-        <w:rPr>
-          <w:rFonts w:ascii="Cambria" w:eastAsia="Times New Roman" w:hAnsi="Cambria" w:cs="Times New Roman"/>
-          <w:sz w:val="24"/>
-          <w:szCs w:val="24"/>
-          <w:lang w:val="uk-UA" w:eastAsia="ru-RU"/>
-        </w:rPr>
-        <w:t xml:space="preserve"> зазвичай починається із закінчується символом</w:t>
-      </w:r>
-      <w:r>
-        <w:rPr>
-          <w:rFonts w:ascii="Cambria" w:eastAsia="Times New Roman" w:hAnsi="Cambria" w:cs="Times New Roman"/>
-          <w:sz w:val="24"/>
-          <w:szCs w:val="24"/>
-          <w:lang w:val="en-US" w:eastAsia="ru-RU"/>
+      <w:proofErr w:type="spellEnd"/>
+      <w:r>
+        <w:rPr>
+          <w:rFonts w:ascii="Cambria" w:eastAsia="Times New Roman" w:hAnsi="Cambria" w:cs="Times New Roman"/>
+          <w:sz w:val="24"/>
+          <w:szCs w:val="24"/>
+          <w:lang w:val="uk-UA" w:eastAsia="ru-RU"/>
+        </w:rPr>
+        <w:t xml:space="preserve"> можемо відтворити </w:t>
+      </w:r>
+      <w:proofErr w:type="spellStart"/>
+      <w:r>
+        <w:rPr>
+          <w:rFonts w:ascii="Cambria" w:eastAsia="Times New Roman" w:hAnsi="Cambria" w:cs="Times New Roman"/>
+          <w:sz w:val="24"/>
+          <w:szCs w:val="24"/>
+          <w:lang w:val="uk-UA" w:eastAsia="ru-RU"/>
+        </w:rPr>
+        <w:t>юнікод</w:t>
+      </w:r>
+      <w:proofErr w:type="spellEnd"/>
+      <w:r>
+        <w:rPr>
+          <w:rFonts w:ascii="Cambria" w:eastAsia="Times New Roman" w:hAnsi="Cambria" w:cs="Times New Roman"/>
+          <w:sz w:val="24"/>
+          <w:szCs w:val="24"/>
+          <w:lang w:val="uk-UA" w:eastAsia="ru-RU"/>
         </w:rPr>
         <w:t xml:space="preserve"> </w:t>
       </w:r>
-      <w:r>
-        <w:rPr>
-          <w:rFonts w:ascii="Cambria" w:eastAsia="Times New Roman" w:hAnsi="Cambria" w:cs="Times New Roman"/>
-          <w:sz w:val="24"/>
-          <w:szCs w:val="24"/>
-          <w:lang w:val="uk-UA" w:eastAsia="ru-RU"/>
-        </w:rPr>
-        <w:t>«</w:t>
-      </w:r>
-      <w:r>
-        <w:rPr>
-          <w:rFonts w:ascii="Cambria" w:eastAsia="Times New Roman" w:hAnsi="Cambria" w:cs="Times New Roman"/>
-          <w:b/>
-          <w:bCs/>
-          <w:sz w:val="24"/>
-          <w:szCs w:val="24"/>
-          <w:lang w:val="en-US" w:eastAsia="ru-RU"/>
-        </w:rPr>
-        <w:t>:</w:t>
-      </w:r>
-      <w:r>
-        <w:rPr>
-          <w:rFonts w:ascii="Cambria" w:eastAsia="Times New Roman" w:hAnsi="Cambria" w:cs="Times New Roman"/>
-          <w:sz w:val="24"/>
-          <w:szCs w:val="24"/>
-          <w:lang w:val="uk-UA" w:eastAsia="ru-RU"/>
-        </w:rPr>
-        <w:t>»</w:t>
-      </w:r>
-      <w:r>
-        <w:rPr>
-          <w:rFonts w:ascii="Cambria" w:eastAsia="Times New Roman" w:hAnsi="Cambria" w:cs="Times New Roman"/>
-          <w:sz w:val="24"/>
-          <w:szCs w:val="24"/>
-          <w:lang w:val="uk-UA" w:eastAsia="ru-RU"/>
-        </w:rPr>
-        <w:t>.</w:t>
-      </w:r>
-      <w:r>
-        <w:rPr>
-          <w:rFonts w:ascii="Cambria" w:eastAsia="Times New Roman" w:hAnsi="Cambria" w:cs="Times New Roman"/>
-          <w:sz w:val="24"/>
-          <w:szCs w:val="24"/>
-          <w:lang w:val="uk-UA" w:eastAsia="ru-RU"/>
-        </w:rPr>
-        <w:t xml:space="preserve"> </w:t>
-      </w:r>
-      <w:r>
-        <w:rPr>
-          <w:rFonts w:ascii="Cambria" w:eastAsia="Times New Roman" w:hAnsi="Cambria" w:cs="Times New Roman"/>
-          <w:sz w:val="24"/>
-          <w:szCs w:val="24"/>
-          <w:lang w:val="uk-UA" w:eastAsia="ru-RU"/>
-        </w:rPr>
-        <w:t xml:space="preserve">Знаючи </w:t>
-      </w:r>
-      <w:r>
-        <w:rPr>
-          <w:rFonts w:ascii="Cambria" w:eastAsia="Times New Roman" w:hAnsi="Cambria" w:cs="Times New Roman"/>
-          <w:sz w:val="24"/>
-          <w:szCs w:val="24"/>
-          <w:lang w:val="uk-UA" w:eastAsia="ru-RU"/>
-        </w:rPr>
-        <w:t>е</w:t>
-      </w:r>
-      <w:r>
-        <w:rPr>
-          <w:rFonts w:ascii="Cambria" w:eastAsia="Times New Roman" w:hAnsi="Cambria" w:cs="Times New Roman"/>
-          <w:sz w:val="24"/>
-          <w:szCs w:val="24"/>
-          <w:lang w:val="uk-UA" w:eastAsia="ru-RU"/>
-        </w:rPr>
-        <w:t xml:space="preserve">ліас можемо відтворити </w:t>
-      </w:r>
-      <w:r>
-        <w:rPr>
-          <w:rFonts w:ascii="Cambria" w:eastAsia="Times New Roman" w:hAnsi="Cambria" w:cs="Times New Roman"/>
-          <w:sz w:val="24"/>
-          <w:szCs w:val="24"/>
-          <w:lang w:val="uk-UA" w:eastAsia="ru-RU"/>
-        </w:rPr>
-        <w:t>юнікод емоджі у повідомленні. Для цього можна скористатись одним із двох</w:t>
+      <w:proofErr w:type="spellStart"/>
+      <w:r>
+        <w:rPr>
+          <w:rFonts w:ascii="Cambria" w:eastAsia="Times New Roman" w:hAnsi="Cambria" w:cs="Times New Roman"/>
+          <w:sz w:val="24"/>
+          <w:szCs w:val="24"/>
+          <w:lang w:val="uk-UA" w:eastAsia="ru-RU"/>
+        </w:rPr>
+        <w:t>емоджі</w:t>
+      </w:r>
+      <w:proofErr w:type="spellEnd"/>
+      <w:r>
+        <w:rPr>
+          <w:rFonts w:ascii="Cambria" w:eastAsia="Times New Roman" w:hAnsi="Cambria" w:cs="Times New Roman"/>
+          <w:sz w:val="24"/>
+          <w:szCs w:val="24"/>
+          <w:lang w:val="uk-UA" w:eastAsia="ru-RU"/>
+        </w:rPr>
+        <w:t xml:space="preserve"> у повідомленні. Для цього можна скористатись одним із двох</w:t>
       </w:r>
       <w:r>
         <w:rPr>
@@ -1689,6 +2102,7 @@
         </w:rPr>
         <w:t xml:space="preserve">Клас </w:t>
       </w:r>
+      <w:proofErr w:type="spellStart"/>
       <w:r>
         <w:rPr>
           <w:rFonts w:ascii="Cambria" w:eastAsia="Times New Roman" w:hAnsi="Cambria" w:cs="Times New Roman"/>
@@ -1701,6 +2115,7 @@
         </w:rPr>
         <w:t>EmojiParser</w:t>
       </w:r>
+      <w:proofErr w:type="spellEnd"/>
       <w:r>
         <w:rPr>
           <w:rFonts w:ascii="Cambria" w:eastAsia="Times New Roman" w:hAnsi="Cambria" w:cs="Times New Roman"/>
@@ -1746,6 +2161,7 @@
         </w:rPr>
         <w:t xml:space="preserve"> </w:t>
       </w:r>
+      <w:proofErr w:type="spellStart"/>
       <w:r>
         <w:rPr>
           <w:rFonts w:ascii="Cambria" w:eastAsia="Times New Roman" w:hAnsi="Cambria" w:cs="Times New Roman"/>
@@ -1758,6 +2174,7 @@
         </w:rPr>
         <w:t>parseToUnicode</w:t>
       </w:r>
+      <w:proofErr w:type="spellEnd"/>
       <w:r>
         <w:rPr>
           <w:rFonts w:ascii="Cambria" w:eastAsia="Times New Roman" w:hAnsi="Cambria" w:cs="Times New Roman"/>
@@ -1855,7 +2272,17 @@
           <w:szCs w:val="24"/>
           <w:lang w:val="uk-UA" w:eastAsia="ru-RU"/>
         </w:rPr>
-        <w:t xml:space="preserve"> всі знайдені ел</w:t>
+        <w:t xml:space="preserve"> всі знайдені </w:t>
+      </w:r>
+      <w:proofErr w:type="spellStart"/>
+      <w:r>
+        <w:rPr>
+          <w:rFonts w:ascii="Cambria" w:eastAsia="Times New Roman" w:hAnsi="Cambria" w:cs="Times New Roman"/>
+          <w:sz w:val="24"/>
+          <w:szCs w:val="24"/>
+          <w:lang w:val="uk-UA" w:eastAsia="ru-RU"/>
+        </w:rPr>
+        <w:t>ел</w:t>
       </w:r>
       <w:r>
         <w:rPr>
@@ -1866,6 +2293,7 @@
         </w:rPr>
         <w:t>іаси</w:t>
       </w:r>
+      <w:proofErr w:type="spellEnd"/>
       <w:r>
         <w:rPr>
           <w:rFonts w:ascii="Cambria" w:eastAsia="Times New Roman" w:hAnsi="Cambria" w:cs="Times New Roman"/>
@@ -1882,16 +2310,56 @@
           <w:szCs w:val="24"/>
           <w:lang w:val="uk-UA" w:eastAsia="ru-RU"/>
         </w:rPr>
-        <w:t xml:space="preserve"> юнікодом</w:t>
-      </w:r>
-      <w:r>
-        <w:rPr>
-          <w:rFonts w:ascii="Cambria" w:eastAsia="Times New Roman" w:hAnsi="Cambria" w:cs="Times New Roman"/>
-          <w:sz w:val="24"/>
-          <w:szCs w:val="24"/>
-          <w:lang w:val="uk-UA" w:eastAsia="ru-RU"/>
-        </w:rPr>
-        <w:t xml:space="preserve"> емоджі</w:t>
+        <w:t xml:space="preserve"> </w:t>
+      </w:r>
+      <w:proofErr w:type="spellStart"/>
+      <w:r>
+        <w:rPr>
+          <w:rFonts w:ascii="Cambria" w:eastAsia="Times New Roman" w:hAnsi="Cambria" w:cs="Times New Roman"/>
+          <w:sz w:val="24"/>
+          <w:szCs w:val="24"/>
+          <w:lang w:val="uk-UA" w:eastAsia="ru-RU"/>
+        </w:rPr>
+        <w:t>юнікод</w:t>
+      </w:r>
+      <w:r>
+        <w:rPr>
+          <w:rFonts w:ascii="Cambria" w:eastAsia="Times New Roman" w:hAnsi="Cambria" w:cs="Times New Roman"/>
+          <w:sz w:val="24"/>
+          <w:szCs w:val="24"/>
+          <w:lang w:val="uk-UA" w:eastAsia="ru-RU"/>
+        </w:rPr>
+        <w:t>ами</w:t>
+      </w:r>
+      <w:proofErr w:type="spellEnd"/>
+      <w:r>
+        <w:rPr>
+          <w:rFonts w:ascii="Cambria" w:eastAsia="Times New Roman" w:hAnsi="Cambria" w:cs="Times New Roman"/>
+          <w:sz w:val="24"/>
+          <w:szCs w:val="24"/>
+          <w:lang w:val="uk-UA" w:eastAsia="ru-RU"/>
+        </w:rPr>
+        <w:t xml:space="preserve"> </w:t>
+      </w:r>
+      <w:proofErr w:type="spellStart"/>
+      <w:r>
+        <w:rPr>
+          <w:rFonts w:ascii="Cambria" w:eastAsia="Times New Roman" w:hAnsi="Cambria" w:cs="Times New Roman"/>
+          <w:sz w:val="24"/>
+          <w:szCs w:val="24"/>
+          <w:lang w:val="uk-UA" w:eastAsia="ru-RU"/>
+        </w:rPr>
+        <w:t>емоджі</w:t>
+      </w:r>
+      <w:proofErr w:type="spellEnd"/>
+      <w:r>
+        <w:rPr>
+          <w:rFonts w:ascii="Cambria" w:eastAsia="Times New Roman" w:hAnsi="Cambria" w:cs="Times New Roman"/>
+          <w:sz w:val="24"/>
+          <w:szCs w:val="24"/>
+          <w:lang w:val="uk-UA" w:eastAsia="ru-RU"/>
+        </w:rPr>
+        <w:t>, якщо такі є</w:t>
       </w:r>
       <w:r>
         <w:rPr>
@@ -1959,18 +2427,20 @@
         </w:rPr>
         <w:t xml:space="preserve">Клас </w:t>
       </w:r>
+      <w:proofErr w:type="spellStart"/>
       <w:r>
         <w:rPr>
           <w:rFonts w:ascii="Cambria" w:eastAsia="Times New Roman" w:hAnsi="Cambria" w:cs="Times New Roman"/>
           <w:b/>
           <w:bCs/>
-          <w:color w:val="F29111"/>
+          <w:color w:val="1F497D"/>
           <w:sz w:val="24"/>
           <w:szCs w:val="24"/>
           <w:lang w:val="en-US" w:eastAsia="ru-RU"/>
         </w:rPr>
         <w:t>EmojManager</w:t>
       </w:r>
+      <w:proofErr w:type="spellEnd"/>
       <w:r>
         <w:rPr>
           <w:rFonts w:ascii="Cambria" w:eastAsia="Times New Roman" w:hAnsi="Cambria" w:cs="Times New Roman"/>
@@ -2007,18 +2477,20 @@
         </w:rPr>
         <w:t xml:space="preserve">Даний клас дозволяє за допомогою методу </w:t>
       </w:r>
+      <w:proofErr w:type="spellStart"/>
       <w:r>
         <w:rPr>
           <w:rFonts w:ascii="Cambria" w:eastAsia="Times New Roman" w:hAnsi="Cambria" w:cs="Times New Roman"/>
           <w:b/>
           <w:bCs/>
-          <w:color w:val="1F497D"/>
+          <w:color w:val="F29111"/>
           <w:sz w:val="24"/>
           <w:szCs w:val="24"/>
           <w:lang w:val="en-US" w:eastAsia="ru-RU"/>
         </w:rPr>
         <w:t>getForAlias</w:t>
       </w:r>
+      <w:proofErr w:type="spellEnd"/>
       <w:r>
         <w:rPr>
           <w:rFonts w:ascii="Cambria" w:eastAsia="Times New Roman" w:hAnsi="Cambria" w:cs="Times New Roman"/>
@@ -2046,14 +2518,65 @@
         </w:rPr>
         <w:t>’</w:t>
       </w:r>
-      <w:r>
-        <w:rPr>
-          <w:rFonts w:ascii="Cambria" w:eastAsia="Times New Roman" w:hAnsi="Cambria" w:cs="Times New Roman"/>
-          <w:sz w:val="24"/>
-          <w:szCs w:val="24"/>
-          <w:lang w:val="uk-UA" w:eastAsia="ru-RU"/>
-        </w:rPr>
-        <w:t>єкт емоджі за його еліасом. Далі з отриманого об</w:t>
+      <w:proofErr w:type="spellStart"/>
+      <w:r>
+        <w:rPr>
+          <w:rFonts w:ascii="Cambria" w:eastAsia="Times New Roman" w:hAnsi="Cambria" w:cs="Times New Roman"/>
+          <w:sz w:val="24"/>
+          <w:szCs w:val="24"/>
+          <w:lang w:val="uk-UA" w:eastAsia="ru-RU"/>
+        </w:rPr>
+        <w:t>єкт</w:t>
+      </w:r>
+      <w:proofErr w:type="spellEnd"/>
+      <w:r>
+        <w:rPr>
+          <w:rFonts w:ascii="Cambria" w:eastAsia="Times New Roman" w:hAnsi="Cambria" w:cs="Times New Roman"/>
+          <w:sz w:val="24"/>
+          <w:szCs w:val="24"/>
+          <w:lang w:val="uk-UA" w:eastAsia="ru-RU"/>
+        </w:rPr>
+        <w:t xml:space="preserve"> </w:t>
+      </w:r>
+      <w:proofErr w:type="spellStart"/>
+      <w:r>
+        <w:rPr>
+          <w:rFonts w:ascii="Cambria" w:eastAsia="Times New Roman" w:hAnsi="Cambria" w:cs="Times New Roman"/>
+          <w:sz w:val="24"/>
+          <w:szCs w:val="24"/>
+          <w:lang w:val="uk-UA" w:eastAsia="ru-RU"/>
+        </w:rPr>
+        <w:t>емоджі</w:t>
+      </w:r>
+      <w:proofErr w:type="spellEnd"/>
+      <w:r>
+        <w:rPr>
+          <w:rFonts w:ascii="Cambria" w:eastAsia="Times New Roman" w:hAnsi="Cambria" w:cs="Times New Roman"/>
+          <w:sz w:val="24"/>
+          <w:szCs w:val="24"/>
+          <w:lang w:val="uk-UA" w:eastAsia="ru-RU"/>
+        </w:rPr>
+        <w:t xml:space="preserve"> за його </w:t>
+      </w:r>
+      <w:proofErr w:type="spellStart"/>
+      <w:r>
+        <w:rPr>
+          <w:rFonts w:ascii="Cambria" w:eastAsia="Times New Roman" w:hAnsi="Cambria" w:cs="Times New Roman"/>
+          <w:sz w:val="24"/>
+          <w:szCs w:val="24"/>
+          <w:lang w:val="uk-UA" w:eastAsia="ru-RU"/>
+        </w:rPr>
+        <w:t>еліасом</w:t>
+      </w:r>
+      <w:proofErr w:type="spellEnd"/>
+      <w:r>
+        <w:rPr>
+          <w:rFonts w:ascii="Cambria" w:eastAsia="Times New Roman" w:hAnsi="Cambria" w:cs="Times New Roman"/>
+          <w:sz w:val="24"/>
+          <w:szCs w:val="24"/>
+          <w:lang w:val="uk-UA" w:eastAsia="ru-RU"/>
+        </w:rPr>
+        <w:t>. Далі з отриманого об</w:t>
       </w:r>
       <w:r>
         <w:rPr>
@@ -2064,24 +2587,54 @@
         </w:rPr>
         <w:t>’</w:t>
       </w:r>
-      <w:r>
-        <w:rPr>
-          <w:rFonts w:ascii="Cambria" w:eastAsia="Times New Roman" w:hAnsi="Cambria" w:cs="Times New Roman"/>
-          <w:sz w:val="24"/>
-          <w:szCs w:val="24"/>
-          <w:lang w:val="uk-UA" w:eastAsia="ru-RU"/>
-        </w:rPr>
-        <w:t xml:space="preserve">єкту можна отримати </w:t>
-      </w:r>
-      <w:r>
-        <w:rPr>
-          <w:rFonts w:ascii="Cambria" w:eastAsia="Times New Roman" w:hAnsi="Cambria" w:cs="Times New Roman"/>
-          <w:sz w:val="24"/>
-          <w:szCs w:val="24"/>
-          <w:lang w:val="uk-UA" w:eastAsia="ru-RU"/>
-        </w:rPr>
-        <w:lastRenderedPageBreak/>
-        <w:t>про нього (про емоджі) всі необхідні дані</w:t>
+      <w:proofErr w:type="spellStart"/>
+      <w:r>
+        <w:rPr>
+          <w:rFonts w:ascii="Cambria" w:eastAsia="Times New Roman" w:hAnsi="Cambria" w:cs="Times New Roman"/>
+          <w:sz w:val="24"/>
+          <w:szCs w:val="24"/>
+          <w:lang w:val="uk-UA" w:eastAsia="ru-RU"/>
+        </w:rPr>
+        <w:t>єкту</w:t>
+      </w:r>
+      <w:proofErr w:type="spellEnd"/>
+      <w:r>
+        <w:rPr>
+          <w:rFonts w:ascii="Cambria" w:eastAsia="Times New Roman" w:hAnsi="Cambria" w:cs="Times New Roman"/>
+          <w:sz w:val="24"/>
+          <w:szCs w:val="24"/>
+          <w:lang w:val="uk-UA" w:eastAsia="ru-RU"/>
+        </w:rPr>
+        <w:t xml:space="preserve"> можна отримати </w:t>
+      </w:r>
+      <w:r>
+        <w:rPr>
+          <w:rFonts w:ascii="Cambria" w:eastAsia="Times New Roman" w:hAnsi="Cambria" w:cs="Times New Roman"/>
+          <w:sz w:val="24"/>
+          <w:szCs w:val="24"/>
+          <w:lang w:val="uk-UA" w:eastAsia="ru-RU"/>
+        </w:rPr>
+        <w:t xml:space="preserve">про нього (про </w:t>
+      </w:r>
+      <w:proofErr w:type="spellStart"/>
+      <w:r>
+        <w:rPr>
+          <w:rFonts w:ascii="Cambria" w:eastAsia="Times New Roman" w:hAnsi="Cambria" w:cs="Times New Roman"/>
+          <w:sz w:val="24"/>
+          <w:szCs w:val="24"/>
+          <w:lang w:val="uk-UA" w:eastAsia="ru-RU"/>
+        </w:rPr>
+        <w:t>емоджі</w:t>
+      </w:r>
+      <w:proofErr w:type="spellEnd"/>
+      <w:r>
+        <w:rPr>
+          <w:rFonts w:ascii="Cambria" w:eastAsia="Times New Roman" w:hAnsi="Cambria" w:cs="Times New Roman"/>
+          <w:sz w:val="24"/>
+          <w:szCs w:val="24"/>
+          <w:lang w:val="uk-UA" w:eastAsia="ru-RU"/>
+        </w:rPr>
+        <w:t>) всі необхідні дані</w:t>
       </w:r>
       <w:r>
         <w:rPr>
@@ -2099,8 +2652,19 @@
           <w:szCs w:val="24"/>
           <w:lang w:val="uk-UA" w:eastAsia="ru-RU"/>
         </w:rPr>
-        <w:t xml:space="preserve"> втому числі юнікод</w:t>
-      </w:r>
+        <w:t xml:space="preserve"> втому числі </w:t>
+      </w:r>
+      <w:proofErr w:type="spellStart"/>
+      <w:r>
+        <w:rPr>
+          <w:rFonts w:ascii="Cambria" w:eastAsia="Times New Roman" w:hAnsi="Cambria" w:cs="Times New Roman"/>
+          <w:sz w:val="24"/>
+          <w:szCs w:val="24"/>
+          <w:lang w:val="uk-UA" w:eastAsia="ru-RU"/>
+        </w:rPr>
+        <w:t>юнікод</w:t>
+      </w:r>
+      <w:proofErr w:type="spellEnd"/>
       <w:r>
         <w:rPr>
           <w:rFonts w:ascii="Cambria" w:eastAsia="Times New Roman" w:hAnsi="Cambria" w:cs="Times New Roman"/>
@@ -2178,7 +2742,67 @@
           <w:szCs w:val="24"/>
           <w:lang w:val="uk-UA" w:eastAsia="ru-RU"/>
         </w:rPr>
-        <w:t>можна поекпериментувати із еліасами, емоджі та запропонованими методами</w:t>
+        <w:t xml:space="preserve">можна </w:t>
+      </w:r>
+      <w:proofErr w:type="spellStart"/>
+      <w:r>
+        <w:rPr>
+          <w:rFonts w:ascii="Cambria" w:eastAsia="Times New Roman" w:hAnsi="Cambria" w:cs="Times New Roman"/>
+          <w:sz w:val="24"/>
+          <w:szCs w:val="24"/>
+          <w:lang w:val="uk-UA" w:eastAsia="ru-RU"/>
+        </w:rPr>
+        <w:t>поекпериментувати</w:t>
+      </w:r>
+      <w:proofErr w:type="spellEnd"/>
+      <w:r>
+        <w:rPr>
+          <w:rFonts w:ascii="Cambria" w:eastAsia="Times New Roman" w:hAnsi="Cambria" w:cs="Times New Roman"/>
+          <w:sz w:val="24"/>
+          <w:szCs w:val="24"/>
+          <w:lang w:val="uk-UA" w:eastAsia="ru-RU"/>
+        </w:rPr>
+        <w:t xml:space="preserve"> із </w:t>
+      </w:r>
+      <w:proofErr w:type="spellStart"/>
+      <w:r>
+        <w:rPr>
+          <w:rFonts w:ascii="Cambria" w:eastAsia="Times New Roman" w:hAnsi="Cambria" w:cs="Times New Roman"/>
+          <w:sz w:val="24"/>
+          <w:szCs w:val="24"/>
+          <w:lang w:val="uk-UA" w:eastAsia="ru-RU"/>
+        </w:rPr>
+        <w:t>еліасами</w:t>
+      </w:r>
+      <w:proofErr w:type="spellEnd"/>
+      <w:r>
+        <w:rPr>
+          <w:rFonts w:ascii="Cambria" w:eastAsia="Times New Roman" w:hAnsi="Cambria" w:cs="Times New Roman"/>
+          <w:sz w:val="24"/>
+          <w:szCs w:val="24"/>
+          <w:lang w:val="uk-UA" w:eastAsia="ru-RU"/>
+        </w:rPr>
+        <w:t xml:space="preserve">, </w:t>
+      </w:r>
+      <w:proofErr w:type="spellStart"/>
+      <w:r>
+        <w:rPr>
+          <w:rFonts w:ascii="Cambria" w:eastAsia="Times New Roman" w:hAnsi="Cambria" w:cs="Times New Roman"/>
+          <w:sz w:val="24"/>
+          <w:szCs w:val="24"/>
+          <w:lang w:val="uk-UA" w:eastAsia="ru-RU"/>
+        </w:rPr>
+        <w:t>емоджі</w:t>
+      </w:r>
+      <w:proofErr w:type="spellEnd"/>
+      <w:r>
+        <w:rPr>
+          <w:rFonts w:ascii="Cambria" w:eastAsia="Times New Roman" w:hAnsi="Cambria" w:cs="Times New Roman"/>
+          <w:sz w:val="24"/>
+          <w:szCs w:val="24"/>
+          <w:lang w:val="uk-UA" w:eastAsia="ru-RU"/>
+        </w:rPr>
+        <w:t xml:space="preserve"> та запропонованими методами</w:t>
       </w:r>
       <w:r>
         <w:rPr>
@@ -2212,16 +2836,16 @@
           <w:lang w:val="uk-UA" w:eastAsia="ru-RU"/>
         </w:rPr>
         <w:drawing>
-          <wp:anchor distT="0" distB="0" distL="114300" distR="114300" simplePos="0" relativeHeight="252122624" behindDoc="0" locked="0" layoutInCell="1" allowOverlap="1" wp14:anchorId="476E4CC9" wp14:editId="3E433EB2">
+          <wp:anchor distT="0" distB="0" distL="114300" distR="114300" simplePos="0" relativeHeight="252121600" behindDoc="0" locked="0" layoutInCell="1" allowOverlap="1" wp14:anchorId="476E4CC9" wp14:editId="693E3996">
             <wp:simplePos x="0" y="0"/>
             <wp:positionH relativeFrom="margin">
               <wp:align>center</wp:align>
             </wp:positionH>
             <wp:positionV relativeFrom="paragraph">
-              <wp:posOffset>273294</wp:posOffset>
+              <wp:posOffset>239883</wp:posOffset>
             </wp:positionV>
-            <wp:extent cx="5934710" cy="3117215"/>
-            <wp:effectExtent l="0" t="0" r="8890" b="6985"/>
+            <wp:extent cx="6115050" cy="3211830"/>
+            <wp:effectExtent l="0" t="0" r="0" b="7620"/>
             <wp:wrapTopAndBottom/>
             <wp:docPr id="957987141" name="Picture 1"/>
             <wp:cNvGraphicFramePr>
@@ -2235,7 +2859,7 @@
                     <pic:cNvPicPr/>
                   </pic:nvPicPr>
                   <pic:blipFill>
-                    <a:blip r:embed="rId12">
+                    <a:blip r:embed="rId15">
                       <a:extLst>
                         <a:ext uri="{28A0092B-C50C-407E-A947-70E740481C1C}">
                           <a14:useLocalDpi xmlns:a14="http://schemas.microsoft.com/office/drawing/2010/main" val="0"/>
@@ -2249,7 +2873,7 @@
                   <pic:spPr>
                     <a:xfrm>
                       <a:off x="0" y="0"/>
-                      <a:ext cx="5934710" cy="3117215"/>
+                      <a:ext cx="6115050" cy="3211830"/>
                     </a:xfrm>
                     <a:prstGeom prst="rect">
                       <a:avLst/>
@@ -2284,6 +2908,23 @@
           <w:lang w:val="uk-UA" w:eastAsia="ru-RU"/>
         </w:rPr>
       </w:pPr>
+    </w:p>
+    <w:p>
+      <w:pPr>
+        <w:tabs>
+          <w:tab w:val="left" w:pos="935"/>
+          <w:tab w:val="left" w:pos="9498"/>
+        </w:tabs>
+        <w:spacing w:after="0" w:line="240" w:lineRule="auto"/>
+        <w:ind w:left="567" w:right="707" w:firstLine="567"/>
+        <w:jc w:val="both"/>
+        <w:rPr>
+          <w:rFonts w:ascii="Cambria" w:eastAsia="Times New Roman" w:hAnsi="Cambria" w:cs="Times New Roman"/>
+          <w:sz w:val="24"/>
+          <w:szCs w:val="24"/>
+          <w:lang w:val="uk-UA" w:eastAsia="ru-RU"/>
+        </w:rPr>
+      </w:pPr>
       <w:r>
         <w:rPr>
           <w:noProof/>
@@ -2292,13 +2933,13 @@
         <mc:AlternateContent>
           <mc:Choice Requires="wps">
             <w:drawing>
-              <wp:anchor distT="45720" distB="45720" distL="114300" distR="114300" simplePos="0" relativeHeight="252039680" behindDoc="0" locked="0" layoutInCell="1" allowOverlap="1" wp14:anchorId="4DD3A4F8" wp14:editId="59F4CDAA">
+              <wp:anchor distT="45720" distB="45720" distL="114300" distR="114300" simplePos="0" relativeHeight="252038656" behindDoc="0" locked="0" layoutInCell="1" allowOverlap="1" wp14:anchorId="4DD3A4F8" wp14:editId="5C5925FA">
                 <wp:simplePos x="0" y="0"/>
                 <wp:positionH relativeFrom="margin">
                   <wp:align>left</wp:align>
                 </wp:positionH>
                 <wp:positionV relativeFrom="paragraph">
-                  <wp:posOffset>4050860</wp:posOffset>
+                  <wp:posOffset>866726</wp:posOffset>
                 </wp:positionV>
                 <wp:extent cx="6299835" cy="359410"/>
                 <wp:effectExtent l="76200" t="57150" r="81915" b="97790"/>
@@ -2403,7 +3044,7 @@
           </mc:Choice>
           <mc:Fallback>
             <w:pict>
-              <v:shape w14:anchorId="4DD3A4F8" id="_x0000_s1027" type="#_x0000_t202" style="position:absolute;left:0;text-align:left;margin-left:0;margin-top:318.95pt;width:496.05pt;height:28.3pt;z-index:252039680;visibility:visible;mso-wrap-style:square;mso-width-percent:0;mso-height-percent:0;mso-wrap-distance-left:9pt;mso-wrap-distance-top:3.6pt;mso-wrap-distance-right:9pt;mso-wrap-distance-bottom:3.6pt;mso-position-horizontal:left;mso-position-horizontal-relative:margin;mso-position-vertical:absolute;mso-position-vertical-relative:text;mso-width-percent:0;mso-height-percent:0;mso-width-relative:margin;mso-height-relative:margin;v-text-anchor:top" o:gfxdata="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" fillcolor="#070c0f" strokecolor="window" strokeweight="3pt">
+              <v:shape w14:anchorId="4DD3A4F8" id="_x0000_s1027" type="#_x0000_t202" style="position:absolute;left:0;text-align:left;margin-left:0;margin-top:68.25pt;width:496.05pt;height:28.3pt;z-index:252038656;visibility:visible;mso-wrap-style:square;mso-width-percent:0;mso-height-percent:0;mso-wrap-distance-left:9pt;mso-wrap-distance-top:3.6pt;mso-wrap-distance-right:9pt;mso-wrap-distance-bottom:3.6pt;mso-position-horizontal:left;mso-position-horizontal-relative:margin;mso-position-vertical:absolute;mso-position-vertical-relative:text;mso-width-percent:0;mso-height-percent:0;mso-width-relative:margin;mso-height-relative:margin;v-text-anchor:top" o:gfxdata="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" fillcolor="#070c0f" strokecolor="window" strokeweight="3pt">
                 <v:shadow on="t" color="black" opacity="24903f" origin=",.5" offset="0,.55556mm"/>
                 <v:textbox inset=",.8mm">
                   <w:txbxContent>
@@ -2464,16 +3105,103 @@
           <w:szCs w:val="24"/>
           <w:lang w:val="uk-UA" w:eastAsia="ru-RU"/>
         </w:rPr>
-        <w:t>Дані класи мають ще багато іншого функціоналу,</w:t>
-      </w:r>
-      <w:r>
-        <w:rPr>
-          <w:rFonts w:ascii="Cambria" w:eastAsia="Times New Roman" w:hAnsi="Cambria" w:cs="Times New Roman"/>
-          <w:sz w:val="24"/>
-          <w:szCs w:val="24"/>
-          <w:lang w:val="uk-UA" w:eastAsia="ru-RU"/>
-        </w:rPr>
-        <w:t xml:space="preserve"> який ми в рамках курсу не будемо використовувати. Однак це не значить, що самостійно в нього заглибитись ви (учні) не можете за допомогою функціоналу автозаповнення та</w:t>
+        <w:t>Дані класи</w:t>
+      </w:r>
+      <w:r>
+        <w:rPr>
+          <w:rFonts w:ascii="Cambria" w:eastAsia="Times New Roman" w:hAnsi="Cambria" w:cs="Times New Roman"/>
+          <w:sz w:val="24"/>
+          <w:szCs w:val="24"/>
+          <w:lang w:val="uk-UA" w:eastAsia="ru-RU"/>
+        </w:rPr>
+        <w:t xml:space="preserve"> (</w:t>
+      </w:r>
+      <w:proofErr w:type="spellStart"/>
+      <w:r>
+        <w:rPr>
+          <w:rFonts w:ascii="Cambria" w:eastAsia="Times New Roman" w:hAnsi="Cambria" w:cs="Times New Roman"/>
+          <w:sz w:val="24"/>
+          <w:szCs w:val="24"/>
+          <w:lang w:val="en-US" w:eastAsia="ru-RU"/>
+        </w:rPr>
+        <w:t>EmojiParser</w:t>
+      </w:r>
+      <w:proofErr w:type="spellEnd"/>
+      <w:r>
+        <w:rPr>
+          <w:rFonts w:ascii="Cambria" w:eastAsia="Times New Roman" w:hAnsi="Cambria" w:cs="Times New Roman"/>
+          <w:sz w:val="24"/>
+          <w:szCs w:val="24"/>
+          <w:lang w:val="en-US" w:eastAsia="ru-RU"/>
+        </w:rPr>
+        <w:t xml:space="preserve"> </w:t>
+      </w:r>
+      <w:r>
+        <w:rPr>
+          <w:rFonts w:ascii="Cambria" w:eastAsia="Times New Roman" w:hAnsi="Cambria" w:cs="Times New Roman"/>
+          <w:sz w:val="24"/>
+          <w:szCs w:val="24"/>
+          <w:lang w:val="uk-UA" w:eastAsia="ru-RU"/>
+        </w:rPr>
+        <w:t xml:space="preserve">та </w:t>
+      </w:r>
+      <w:proofErr w:type="spellStart"/>
+      <w:r>
+        <w:rPr>
+          <w:rFonts w:ascii="Cambria" w:eastAsia="Times New Roman" w:hAnsi="Cambria" w:cs="Times New Roman"/>
+          <w:sz w:val="24"/>
+          <w:szCs w:val="24"/>
+          <w:lang w:val="en-US" w:eastAsia="ru-RU"/>
+        </w:rPr>
+        <w:t>EmojiManager</w:t>
+      </w:r>
+      <w:proofErr w:type="spellEnd"/>
+      <w:r>
+        <w:rPr>
+          <w:rFonts w:ascii="Cambria" w:eastAsia="Times New Roman" w:hAnsi="Cambria" w:cs="Times New Roman"/>
+          <w:sz w:val="24"/>
+          <w:szCs w:val="24"/>
+          <w:lang w:val="uk-UA" w:eastAsia="ru-RU"/>
+        </w:rPr>
+        <w:t>)</w:t>
+      </w:r>
+      <w:r>
+        <w:rPr>
+          <w:rFonts w:ascii="Cambria" w:eastAsia="Times New Roman" w:hAnsi="Cambria" w:cs="Times New Roman"/>
+          <w:sz w:val="24"/>
+          <w:szCs w:val="24"/>
+          <w:lang w:val="uk-UA" w:eastAsia="ru-RU"/>
+        </w:rPr>
+        <w:t xml:space="preserve"> мають ще багато іншого функціоналу,</w:t>
+      </w:r>
+      <w:r>
+        <w:rPr>
+          <w:rFonts w:ascii="Cambria" w:eastAsia="Times New Roman" w:hAnsi="Cambria" w:cs="Times New Roman"/>
+          <w:sz w:val="24"/>
+          <w:szCs w:val="24"/>
+          <w:lang w:val="uk-UA" w:eastAsia="ru-RU"/>
+        </w:rPr>
+        <w:t xml:space="preserve"> який ми в рамках курсу не будемо використовувати. Однак це не значить, що самостійно в нього заглибитись ви (учні) не можете за допомогою функціоналу </w:t>
+      </w:r>
+      <w:proofErr w:type="spellStart"/>
+      <w:r>
+        <w:rPr>
+          <w:rFonts w:ascii="Cambria" w:eastAsia="Times New Roman" w:hAnsi="Cambria" w:cs="Times New Roman"/>
+          <w:sz w:val="24"/>
+          <w:szCs w:val="24"/>
+          <w:lang w:val="uk-UA" w:eastAsia="ru-RU"/>
+        </w:rPr>
+        <w:t>автозаповнення</w:t>
+      </w:r>
+      <w:proofErr w:type="spellEnd"/>
+      <w:r>
+        <w:rPr>
+          <w:rFonts w:ascii="Cambria" w:eastAsia="Times New Roman" w:hAnsi="Cambria" w:cs="Times New Roman"/>
+          <w:sz w:val="24"/>
+          <w:szCs w:val="24"/>
+          <w:lang w:val="uk-UA" w:eastAsia="ru-RU"/>
+        </w:rPr>
+        <w:t xml:space="preserve"> та</w:t>
       </w:r>
       <w:r>
         <w:rPr>
@@ -2595,16 +3323,54 @@
           <w:szCs w:val="24"/>
           <w:lang w:val="uk-UA" w:eastAsia="ru-RU"/>
         </w:rPr>
-        <w:t xml:space="preserve">бота, що </w:t>
-      </w:r>
+        <w:t xml:space="preserve">телеграм бота, використавши скріншот із розділу вище. Скористайтесь шаблоном (проєкт </w:t>
+      </w:r>
+      <w:proofErr w:type="spellStart"/>
       <w:r>
         <w:rPr>
           <w:rFonts w:asciiTheme="majorHAnsi" w:eastAsia="Times New Roman" w:hAnsiTheme="majorHAnsi" w:cs="Times New Roman"/>
           <w:sz w:val="24"/>
           <w:szCs w:val="24"/>
-          <w:lang w:val="uk-UA" w:eastAsia="ru-RU"/>
-        </w:rPr>
-        <w:t>відповідатиме на будь-яке текстове повідомлення тим самим повідомленням.</w:t>
+          <w:lang w:val="en-US" w:eastAsia="ru-RU"/>
+        </w:rPr>
+        <w:t>templatebot</w:t>
+      </w:r>
+      <w:proofErr w:type="spellEnd"/>
+      <w:r>
+        <w:rPr>
+          <w:rFonts w:asciiTheme="majorHAnsi" w:eastAsia="Times New Roman" w:hAnsiTheme="majorHAnsi" w:cs="Times New Roman"/>
+          <w:sz w:val="24"/>
+          <w:szCs w:val="24"/>
+          <w:lang w:val="uk-UA" w:eastAsia="ru-RU"/>
+        </w:rPr>
+        <w:t>)</w:t>
+      </w:r>
+      <w:r>
+        <w:rPr>
+          <w:rFonts w:asciiTheme="majorHAnsi" w:eastAsia="Times New Roman" w:hAnsiTheme="majorHAnsi" w:cs="Times New Roman"/>
+          <w:sz w:val="24"/>
+          <w:szCs w:val="24"/>
+          <w:lang w:val="en-US" w:eastAsia="ru-RU"/>
+        </w:rPr>
+        <w:t xml:space="preserve"> </w:t>
+      </w:r>
+      <w:r>
+        <w:rPr>
+          <w:rFonts w:asciiTheme="majorHAnsi" w:eastAsia="Times New Roman" w:hAnsiTheme="majorHAnsi" w:cs="Times New Roman"/>
+          <w:sz w:val="24"/>
+          <w:szCs w:val="24"/>
+          <w:lang w:val="uk-UA" w:eastAsia="ru-RU"/>
+        </w:rPr>
+        <w:t xml:space="preserve">у якості відправної точки. Бот повинен у відповідь на будь-яке </w:t>
+      </w:r>
+      <w:r>
+        <w:rPr>
+          <w:rFonts w:asciiTheme="majorHAnsi" w:eastAsia="Times New Roman" w:hAnsiTheme="majorHAnsi" w:cs="Times New Roman"/>
+          <w:sz w:val="24"/>
+          <w:szCs w:val="24"/>
+          <w:lang w:val="uk-UA" w:eastAsia="ru-RU"/>
+        </w:rPr>
+        <w:t>текстове повідомлення надсилати користувачеві повідомлення як показано на скріншоті на наступній сторінці.</w:t>
       </w:r>
     </w:p>
     <w:p>
@@ -2623,6 +3389,74 @@
           <w:lang w:val="uk-UA" w:eastAsia="ru-RU"/>
         </w:rPr>
       </w:pPr>
+      <w:r>
+        <w:rPr>
+          <w:rFonts w:asciiTheme="majorHAnsi" w:eastAsia="Times New Roman" w:hAnsiTheme="majorHAnsi" w:cs="Times New Roman"/>
+          <w:sz w:val="24"/>
+          <w:szCs w:val="24"/>
+          <w:lang w:val="uk-UA" w:eastAsia="ru-RU"/>
+        </w:rPr>
+        <w:t xml:space="preserve">Спробуйте також змінити </w:t>
+      </w:r>
+      <w:proofErr w:type="spellStart"/>
+      <w:r>
+        <w:rPr>
+          <w:rFonts w:asciiTheme="majorHAnsi" w:eastAsia="Times New Roman" w:hAnsiTheme="majorHAnsi" w:cs="Times New Roman"/>
+          <w:sz w:val="24"/>
+          <w:szCs w:val="24"/>
+          <w:lang w:val="uk-UA" w:eastAsia="ru-RU"/>
+        </w:rPr>
+        <w:t>емоджі</w:t>
+      </w:r>
+      <w:proofErr w:type="spellEnd"/>
+      <w:r>
+        <w:rPr>
+          <w:rFonts w:asciiTheme="majorHAnsi" w:eastAsia="Times New Roman" w:hAnsiTheme="majorHAnsi" w:cs="Times New Roman"/>
+          <w:sz w:val="24"/>
+          <w:szCs w:val="24"/>
+          <w:lang w:val="uk-UA" w:eastAsia="ru-RU"/>
+        </w:rPr>
+        <w:t xml:space="preserve"> на власні – тобто які виберете самостійно у телеграм, або з файлу </w:t>
+      </w:r>
+      <w:proofErr w:type="spellStart"/>
+      <w:r>
+        <w:rPr>
+          <w:rFonts w:asciiTheme="majorHAnsi" w:eastAsia="Times New Roman" w:hAnsiTheme="majorHAnsi" w:cs="Times New Roman"/>
+          <w:sz w:val="24"/>
+          <w:szCs w:val="24"/>
+          <w:lang w:val="uk-UA" w:eastAsia="ru-RU"/>
+        </w:rPr>
+        <w:t>бібіліотеки</w:t>
+      </w:r>
+      <w:proofErr w:type="spellEnd"/>
+      <w:r>
+        <w:rPr>
+          <w:rFonts w:asciiTheme="majorHAnsi" w:eastAsia="Times New Roman" w:hAnsiTheme="majorHAnsi" w:cs="Times New Roman"/>
+          <w:sz w:val="24"/>
+          <w:szCs w:val="24"/>
+          <w:lang w:val="uk-UA" w:eastAsia="ru-RU"/>
+        </w:rPr>
+        <w:t>.</w:t>
+      </w:r>
+    </w:p>
+    <w:p>
+      <w:pPr>
+        <w:rPr>
+          <w:rFonts w:asciiTheme="majorHAnsi" w:eastAsia="Times New Roman" w:hAnsiTheme="majorHAnsi" w:cs="Times New Roman"/>
+          <w:sz w:val="24"/>
+          <w:szCs w:val="24"/>
+          <w:lang w:val="uk-UA" w:eastAsia="ru-RU"/>
+        </w:rPr>
+      </w:pPr>
+      <w:r>
+        <w:rPr>
+          <w:rFonts w:asciiTheme="majorHAnsi" w:eastAsia="Times New Roman" w:hAnsiTheme="majorHAnsi" w:cs="Times New Roman"/>
+          <w:sz w:val="24"/>
+          <w:szCs w:val="24"/>
+          <w:lang w:val="uk-UA" w:eastAsia="ru-RU"/>
+        </w:rPr>
+        <w:br w:type="page"/>
+      </w:r>
     </w:p>
     <w:p>
       <w:pPr>
@@ -2647,37 +3481,62 @@
           <w:szCs w:val="24"/>
           <w:lang w:val="uk-UA" w:eastAsia="ru-RU"/>
         </w:rPr>
-        <w:t xml:space="preserve">Усе що нам необхідно змінити у попередньому боті, так це метод  </w:t>
-      </w:r>
-      <w:r>
-        <w:rPr>
-          <w:rFonts w:asciiTheme="majorHAnsi" w:eastAsia="Times New Roman" w:hAnsiTheme="majorHAnsi" w:cs="Times New Roman"/>
-          <w:i/>
-          <w:iCs/>
-          <w:color w:val="1F497D"/>
-          <w:sz w:val="24"/>
-          <w:szCs w:val="24"/>
-          <w:lang w:val="en-US" w:eastAsia="ru-RU"/>
-        </w:rPr>
-        <w:t>onUpdateReceived</w:t>
-      </w:r>
-      <w:r>
-        <w:rPr>
-          <w:rFonts w:asciiTheme="majorHAnsi" w:eastAsia="Times New Roman" w:hAnsiTheme="majorHAnsi" w:cs="Times New Roman"/>
-          <w:sz w:val="24"/>
-          <w:szCs w:val="24"/>
-          <w:lang w:val="uk-UA" w:eastAsia="ru-RU"/>
-        </w:rPr>
-        <w:t xml:space="preserve">. Тепер він повинен надсилати </w:t>
-      </w:r>
-      <w:r>
-        <w:rPr>
-          <w:rFonts w:asciiTheme="majorHAnsi" w:eastAsia="Times New Roman" w:hAnsiTheme="majorHAnsi" w:cs="Times New Roman"/>
-          <w:sz w:val="24"/>
-          <w:szCs w:val="24"/>
-          <w:lang w:val="uk-UA" w:eastAsia="ru-RU"/>
-        </w:rPr>
-        <w:t>відповідь не просто в консоль, а в чат звідки було отримано апдейт.</w:t>
+        <w:lastRenderedPageBreak/>
+        <w:drawing>
+          <wp:anchor distT="0" distB="0" distL="114300" distR="114300" simplePos="0" relativeHeight="252124672" behindDoc="1" locked="0" layoutInCell="1" allowOverlap="1" wp14:anchorId="0A901970" wp14:editId="745BCE66">
+            <wp:simplePos x="0" y="0"/>
+            <wp:positionH relativeFrom="page">
+              <wp:align>center</wp:align>
+            </wp:positionH>
+            <wp:positionV relativeFrom="paragraph">
+              <wp:posOffset>537</wp:posOffset>
+            </wp:positionV>
+            <wp:extent cx="4770559" cy="1294985"/>
+            <wp:effectExtent l="0" t="0" r="0" b="635"/>
+            <wp:wrapTopAndBottom/>
+            <wp:docPr id="1239116206" name="Picture 1"/>
+            <wp:cNvGraphicFramePr>
+              <a:graphicFrameLocks xmlns:a="http://schemas.openxmlformats.org/drawingml/2006/main" noChangeAspect="1"/>
+            </wp:cNvGraphicFramePr>
+            <a:graphic xmlns:a="http://schemas.openxmlformats.org/drawingml/2006/main">
+              <a:graphicData uri="http://schemas.openxmlformats.org/drawingml/2006/picture">
+                <pic:pic xmlns:pic="http://schemas.openxmlformats.org/drawingml/2006/picture">
+                  <pic:nvPicPr>
+                    <pic:cNvPr id="1239116206" name=""/>
+                    <pic:cNvPicPr/>
+                  </pic:nvPicPr>
+                  <pic:blipFill>
+                    <a:blip r:embed="rId16">
+                      <a:extLst>
+                        <a:ext uri="{28A0092B-C50C-407E-A947-70E740481C1C}">
+                          <a14:useLocalDpi xmlns:a14="http://schemas.microsoft.com/office/drawing/2010/main" val="0"/>
+                        </a:ext>
+                      </a:extLst>
+                    </a:blip>
+                    <a:stretch>
+                      <a:fillRect/>
+                    </a:stretch>
+                  </pic:blipFill>
+                  <pic:spPr>
+                    <a:xfrm>
+                      <a:off x="0" y="0"/>
+                      <a:ext cx="4770559" cy="1294985"/>
+                    </a:xfrm>
+                    <a:prstGeom prst="rect">
+                      <a:avLst/>
+                    </a:prstGeom>
+                  </pic:spPr>
+                </pic:pic>
+              </a:graphicData>
+            </a:graphic>
+            <wp14:sizeRelH relativeFrom="page">
+              <wp14:pctWidth>0</wp14:pctWidth>
+            </wp14:sizeRelH>
+            <wp14:sizeRelV relativeFrom="page">
+              <wp14:pctHeight>0</wp14:pctHeight>
+            </wp14:sizeRelV>
+          </wp:anchor>
+        </w:drawing>
       </w:r>
     </w:p>
     <w:p>
@@ -2696,6 +3555,271 @@
           <w:lang w:val="uk-UA" w:eastAsia="ru-RU"/>
         </w:rPr>
       </w:pPr>
+      <w:r>
+        <w:rPr>
+          <w:rFonts w:asciiTheme="majorHAnsi" w:eastAsia="Times New Roman" w:hAnsiTheme="majorHAnsi" w:cs="Times New Roman"/>
+          <w:sz w:val="24"/>
+          <w:szCs w:val="24"/>
+          <w:lang w:val="en-US" w:eastAsia="ru-RU"/>
+        </w:rPr>
+        <w:drawing>
+          <wp:anchor distT="0" distB="0" distL="114300" distR="114300" simplePos="0" relativeHeight="252125696" behindDoc="1" locked="0" layoutInCell="1" allowOverlap="1" wp14:anchorId="55BB3351" wp14:editId="533538AA">
+            <wp:simplePos x="0" y="0"/>
+            <wp:positionH relativeFrom="column">
+              <wp:posOffset>4911725</wp:posOffset>
+            </wp:positionH>
+            <wp:positionV relativeFrom="paragraph">
+              <wp:posOffset>3810</wp:posOffset>
+            </wp:positionV>
+            <wp:extent cx="1201420" cy="1195705"/>
+            <wp:effectExtent l="0" t="0" r="0" b="4445"/>
+            <wp:wrapTight wrapText="bothSides">
+              <wp:wrapPolygon edited="0">
+                <wp:start x="0" y="0"/>
+                <wp:lineTo x="0" y="21336"/>
+                <wp:lineTo x="21235" y="21336"/>
+                <wp:lineTo x="21235" y="0"/>
+                <wp:lineTo x="0" y="0"/>
+              </wp:wrapPolygon>
+            </wp:wrapTight>
+            <wp:docPr id="568827696" name="Picture 1"/>
+            <wp:cNvGraphicFramePr>
+              <a:graphicFrameLocks xmlns:a="http://schemas.openxmlformats.org/drawingml/2006/main" noChangeAspect="1"/>
+            </wp:cNvGraphicFramePr>
+            <a:graphic xmlns:a="http://schemas.openxmlformats.org/drawingml/2006/main">
+              <a:graphicData uri="http://schemas.openxmlformats.org/drawingml/2006/picture">
+                <pic:pic xmlns:pic="http://schemas.openxmlformats.org/drawingml/2006/picture">
+                  <pic:nvPicPr>
+                    <pic:cNvPr id="568827696" name=""/>
+                    <pic:cNvPicPr/>
+                  </pic:nvPicPr>
+                  <pic:blipFill rotWithShape="1">
+                    <a:blip r:embed="rId17">
+                      <a:extLst>
+                        <a:ext uri="{28A0092B-C50C-407E-A947-70E740481C1C}">
+                          <a14:useLocalDpi xmlns:a14="http://schemas.microsoft.com/office/drawing/2010/main" val="0"/>
+                        </a:ext>
+                      </a:extLst>
+                    </a:blip>
+                    <a:srcRect l="17909" t="15200" r="11167" b="14641"/>
+                    <a:stretch/>
+                  </pic:blipFill>
+                  <pic:spPr bwMode="auto">
+                    <a:xfrm>
+                      <a:off x="0" y="0"/>
+                      <a:ext cx="1201420" cy="1195705"/>
+                    </a:xfrm>
+                    <a:prstGeom prst="rect">
+                      <a:avLst/>
+                    </a:prstGeom>
+                    <a:ln>
+                      <a:noFill/>
+                    </a:ln>
+                    <a:extLst>
+                      <a:ext uri="{53640926-AAD7-44D8-BBD7-CCE9431645EC}">
+                        <a14:shadowObscured xmlns:a14="http://schemas.microsoft.com/office/drawing/2010/main"/>
+                      </a:ext>
+                    </a:extLst>
+                  </pic:spPr>
+                </pic:pic>
+              </a:graphicData>
+            </a:graphic>
+            <wp14:sizeRelH relativeFrom="page">
+              <wp14:pctWidth>0</wp14:pctWidth>
+            </wp14:sizeRelH>
+            <wp14:sizeRelV relativeFrom="page">
+              <wp14:pctHeight>0</wp14:pctHeight>
+            </wp14:sizeRelV>
+          </wp:anchor>
+        </w:drawing>
+      </w:r>
+      <w:r>
+        <w:rPr>
+          <w:rFonts w:asciiTheme="majorHAnsi" w:eastAsia="Times New Roman" w:hAnsiTheme="majorHAnsi" w:cs="Times New Roman"/>
+          <w:b/>
+          <w:color w:val="1F497D"/>
+          <w:sz w:val="24"/>
+          <w:szCs w:val="24"/>
+          <w:lang w:val="uk-UA" w:eastAsia="ru-RU"/>
+        </w:rPr>
+        <w:t>Завдання</w:t>
+      </w:r>
+      <w:r>
+        <w:rPr>
+          <w:rFonts w:asciiTheme="majorHAnsi" w:eastAsia="Times New Roman" w:hAnsiTheme="majorHAnsi" w:cs="Times New Roman"/>
+          <w:b/>
+          <w:color w:val="1F497D"/>
+          <w:sz w:val="24"/>
+          <w:szCs w:val="24"/>
+          <w:lang w:val="en-US" w:eastAsia="ru-RU"/>
+        </w:rPr>
+        <w:t xml:space="preserve"> </w:t>
+      </w:r>
+      <w:r>
+        <w:rPr>
+          <w:rFonts w:asciiTheme="majorHAnsi" w:eastAsia="Times New Roman" w:hAnsiTheme="majorHAnsi" w:cs="Times New Roman"/>
+          <w:b/>
+          <w:color w:val="1F497D"/>
+          <w:sz w:val="24"/>
+          <w:szCs w:val="24"/>
+          <w:lang w:val="uk-UA" w:eastAsia="ru-RU"/>
+        </w:rPr>
+        <w:t>2</w:t>
+      </w:r>
+      <w:r>
+        <w:rPr>
+          <w:rFonts w:asciiTheme="majorHAnsi" w:eastAsia="Times New Roman" w:hAnsiTheme="majorHAnsi" w:cs="Times New Roman"/>
+          <w:sz w:val="24"/>
+          <w:szCs w:val="24"/>
+          <w:lang w:val="uk-UA" w:eastAsia="ru-RU"/>
+        </w:rPr>
+        <w:t>.</w:t>
+      </w:r>
+      <w:r>
+        <w:rPr>
+          <w:rFonts w:asciiTheme="majorHAnsi" w:eastAsia="Times New Roman" w:hAnsiTheme="majorHAnsi" w:cs="Times New Roman"/>
+          <w:sz w:val="24"/>
+          <w:szCs w:val="24"/>
+          <w:lang w:val="uk-UA" w:eastAsia="ru-RU"/>
+        </w:rPr>
+        <w:t xml:space="preserve"> </w:t>
+      </w:r>
+      <w:r>
+        <w:rPr>
+          <w:rFonts w:asciiTheme="majorHAnsi" w:eastAsia="Times New Roman" w:hAnsiTheme="majorHAnsi" w:cs="Times New Roman"/>
+          <w:sz w:val="24"/>
+          <w:szCs w:val="24"/>
+          <w:lang w:val="uk-UA" w:eastAsia="ru-RU"/>
+        </w:rPr>
+        <w:t xml:space="preserve">Самостійно створіть бота із шаблону, або змініть попереднього, який буде у відповідь на ваше повідомлення, обирати із надсилати </w:t>
+      </w:r>
+      <w:proofErr w:type="spellStart"/>
+      <w:r>
+        <w:rPr>
+          <w:rFonts w:asciiTheme="majorHAnsi" w:eastAsia="Times New Roman" w:hAnsiTheme="majorHAnsi" w:cs="Times New Roman"/>
+          <w:sz w:val="24"/>
+          <w:szCs w:val="24"/>
+          <w:lang w:val="uk-UA" w:eastAsia="ru-RU"/>
+        </w:rPr>
+        <w:t>емоджі</w:t>
+      </w:r>
+      <w:proofErr w:type="spellEnd"/>
+      <w:r>
+        <w:rPr>
+          <w:rFonts w:asciiTheme="majorHAnsi" w:eastAsia="Times New Roman" w:hAnsiTheme="majorHAnsi" w:cs="Times New Roman"/>
+          <w:sz w:val="24"/>
+          <w:szCs w:val="24"/>
+          <w:lang w:val="uk-UA" w:eastAsia="ru-RU"/>
+        </w:rPr>
+        <w:t xml:space="preserve">, </w:t>
+      </w:r>
+      <w:proofErr w:type="spellStart"/>
+      <w:r>
+        <w:rPr>
+          <w:rFonts w:asciiTheme="majorHAnsi" w:eastAsia="Times New Roman" w:hAnsiTheme="majorHAnsi" w:cs="Times New Roman"/>
+          <w:sz w:val="24"/>
+          <w:szCs w:val="24"/>
+          <w:lang w:val="uk-UA" w:eastAsia="ru-RU"/>
+        </w:rPr>
+        <w:t>еліас</w:t>
+      </w:r>
+      <w:proofErr w:type="spellEnd"/>
+      <w:r>
+        <w:rPr>
+          <w:rFonts w:asciiTheme="majorHAnsi" w:eastAsia="Times New Roman" w:hAnsiTheme="majorHAnsi" w:cs="Times New Roman"/>
+          <w:sz w:val="24"/>
+          <w:szCs w:val="24"/>
+          <w:lang w:val="uk-UA" w:eastAsia="ru-RU"/>
+        </w:rPr>
+        <w:t xml:space="preserve"> якого відповідає отриманому повідомленню.</w:t>
+      </w:r>
+      <w:r>
+        <w:rPr>
+          <w:rFonts w:asciiTheme="majorHAnsi" w:eastAsia="Times New Roman" w:hAnsiTheme="majorHAnsi" w:cs="Times New Roman"/>
+          <w:sz w:val="24"/>
+          <w:szCs w:val="24"/>
+          <w:lang w:val="uk-UA" w:eastAsia="ru-RU"/>
+        </w:rPr>
+        <w:t xml:space="preserve"> Наприклад на слово </w:t>
+      </w:r>
+      <w:proofErr w:type="spellStart"/>
+      <w:r>
+        <w:rPr>
+          <w:rFonts w:asciiTheme="majorHAnsi" w:eastAsia="Times New Roman" w:hAnsiTheme="majorHAnsi" w:cs="Times New Roman"/>
+          <w:sz w:val="24"/>
+          <w:szCs w:val="24"/>
+          <w:lang w:val="en-US" w:eastAsia="ru-RU"/>
+        </w:rPr>
+        <w:t>alian</w:t>
+      </w:r>
+      <w:proofErr w:type="spellEnd"/>
+      <w:r>
+        <w:rPr>
+          <w:rFonts w:asciiTheme="majorHAnsi" w:eastAsia="Times New Roman" w:hAnsiTheme="majorHAnsi" w:cs="Times New Roman"/>
+          <w:sz w:val="24"/>
+          <w:szCs w:val="24"/>
+          <w:lang w:val="en-US" w:eastAsia="ru-RU"/>
+        </w:rPr>
+        <w:t xml:space="preserve"> (Alian </w:t>
+      </w:r>
+      <w:r>
+        <w:rPr>
+          <w:rFonts w:asciiTheme="majorHAnsi" w:eastAsia="Times New Roman" w:hAnsiTheme="majorHAnsi" w:cs="Times New Roman"/>
+          <w:sz w:val="24"/>
+          <w:szCs w:val="24"/>
+          <w:lang w:val="uk-UA" w:eastAsia="ru-RU"/>
+        </w:rPr>
+        <w:t xml:space="preserve">або </w:t>
+      </w:r>
+      <w:proofErr w:type="spellStart"/>
+      <w:r>
+        <w:rPr>
+          <w:rFonts w:asciiTheme="majorHAnsi" w:eastAsia="Times New Roman" w:hAnsiTheme="majorHAnsi" w:cs="Times New Roman"/>
+          <w:sz w:val="24"/>
+          <w:szCs w:val="24"/>
+          <w:lang w:val="en-US" w:eastAsia="ru-RU"/>
+        </w:rPr>
+        <w:t>aLiEn</w:t>
+      </w:r>
+      <w:proofErr w:type="spellEnd"/>
+      <w:r>
+        <w:rPr>
+          <w:rFonts w:asciiTheme="majorHAnsi" w:eastAsia="Times New Roman" w:hAnsiTheme="majorHAnsi" w:cs="Times New Roman"/>
+          <w:sz w:val="24"/>
+          <w:szCs w:val="24"/>
+          <w:lang w:val="en-US" w:eastAsia="ru-RU"/>
+        </w:rPr>
+        <w:t>)</w:t>
+      </w:r>
+      <w:r>
+        <w:rPr>
+          <w:rFonts w:asciiTheme="majorHAnsi" w:eastAsia="Times New Roman" w:hAnsiTheme="majorHAnsi" w:cs="Times New Roman"/>
+          <w:sz w:val="24"/>
+          <w:szCs w:val="24"/>
+          <w:lang w:val="uk-UA" w:eastAsia="ru-RU"/>
+        </w:rPr>
+        <w:t xml:space="preserve"> у відповідь надсилати </w:t>
+      </w:r>
+      <w:proofErr w:type="spellStart"/>
+      <w:r>
+        <w:rPr>
+          <w:rFonts w:asciiTheme="majorHAnsi" w:eastAsia="Times New Roman" w:hAnsiTheme="majorHAnsi" w:cs="Times New Roman"/>
+          <w:sz w:val="24"/>
+          <w:szCs w:val="24"/>
+          <w:lang w:val="uk-UA" w:eastAsia="ru-RU"/>
+        </w:rPr>
+        <w:t>емоджі</w:t>
+      </w:r>
+      <w:proofErr w:type="spellEnd"/>
+      <w:r>
+        <w:rPr>
+          <w:rFonts w:asciiTheme="majorHAnsi" w:eastAsia="Times New Roman" w:hAnsiTheme="majorHAnsi" w:cs="Times New Roman"/>
+          <w:sz w:val="24"/>
+          <w:szCs w:val="24"/>
+          <w:lang w:val="uk-UA" w:eastAsia="ru-RU"/>
+        </w:rPr>
+        <w:t xml:space="preserve"> з прибульцем.</w:t>
+      </w:r>
     </w:p>
     <w:p>
       <w:pPr>
@@ -2715,13 +3839,141 @@
       </w:pPr>
       <w:r>
         <w:rPr>
+          <w:rFonts w:asciiTheme="majorHAnsi" w:eastAsia="Times New Roman" w:hAnsiTheme="majorHAnsi" w:cs="Times New Roman"/>
+          <w:sz w:val="24"/>
+          <w:szCs w:val="24"/>
+          <w:lang w:val="uk-UA" w:eastAsia="ru-RU"/>
+        </w:rPr>
+        <w:t>Загалом перевірити правильність роботи бота можна за скріншотом нижче:</w:t>
+      </w:r>
+    </w:p>
+    <w:p>
+      <w:pPr>
+        <w:tabs>
+          <w:tab w:val="left" w:pos="935"/>
+          <w:tab w:val="left" w:pos="9498"/>
+        </w:tabs>
+        <w:spacing w:after="0" w:line="240" w:lineRule="auto"/>
+        <w:ind w:left="567" w:right="707" w:firstLine="567"/>
+        <w:jc w:val="both"/>
+        <w:rPr>
+          <w:rFonts w:asciiTheme="majorHAnsi" w:eastAsia="Times New Roman" w:hAnsiTheme="majorHAnsi" w:cs="Times New Roman"/>
+          <w:sz w:val="24"/>
+          <w:szCs w:val="24"/>
+          <w:lang w:val="uk-UA" w:eastAsia="ru-RU"/>
+        </w:rPr>
+      </w:pPr>
+    </w:p>
+    <w:p>
+      <w:pPr>
+        <w:tabs>
+          <w:tab w:val="left" w:pos="935"/>
+          <w:tab w:val="left" w:pos="9498"/>
+        </w:tabs>
+        <w:spacing w:after="0" w:line="240" w:lineRule="auto"/>
+        <w:ind w:left="567" w:right="707" w:firstLine="567"/>
+        <w:jc w:val="both"/>
+        <w:rPr>
+          <w:rFonts w:asciiTheme="majorHAnsi" w:eastAsia="Times New Roman" w:hAnsiTheme="majorHAnsi" w:cs="Times New Roman"/>
+          <w:sz w:val="24"/>
+          <w:szCs w:val="24"/>
+          <w:lang w:val="uk-UA" w:eastAsia="ru-RU"/>
+        </w:rPr>
+      </w:pPr>
+      <w:r>
+        <w:rPr>
+          <w:rFonts w:asciiTheme="majorHAnsi" w:eastAsia="Times New Roman" w:hAnsiTheme="majorHAnsi" w:cs="Times New Roman"/>
+          <w:b/>
+          <w:color w:val="1F497D"/>
+          <w:sz w:val="24"/>
+          <w:szCs w:val="24"/>
+          <w:lang w:val="uk-UA" w:eastAsia="ru-RU"/>
+        </w:rPr>
+        <w:t>Завдання</w:t>
+      </w:r>
+      <w:r>
+        <w:rPr>
+          <w:rFonts w:asciiTheme="majorHAnsi" w:eastAsia="Times New Roman" w:hAnsiTheme="majorHAnsi" w:cs="Times New Roman"/>
+          <w:b/>
+          <w:color w:val="1F497D"/>
+          <w:sz w:val="24"/>
+          <w:szCs w:val="24"/>
+          <w:lang w:val="en-US" w:eastAsia="ru-RU"/>
+        </w:rPr>
+        <w:t xml:space="preserve"> </w:t>
+      </w:r>
+      <w:r>
+        <w:rPr>
+          <w:rFonts w:asciiTheme="majorHAnsi" w:eastAsia="Times New Roman" w:hAnsiTheme="majorHAnsi" w:cs="Times New Roman"/>
+          <w:b/>
+          <w:color w:val="1F497D"/>
+          <w:sz w:val="24"/>
+          <w:szCs w:val="24"/>
+          <w:lang w:val="uk-UA" w:eastAsia="ru-RU"/>
+        </w:rPr>
+        <w:t>3</w:t>
+      </w:r>
+      <w:r>
+        <w:rPr>
+          <w:rFonts w:asciiTheme="majorHAnsi" w:eastAsia="Times New Roman" w:hAnsiTheme="majorHAnsi" w:cs="Times New Roman"/>
+          <w:sz w:val="24"/>
+          <w:szCs w:val="24"/>
+          <w:lang w:val="uk-UA" w:eastAsia="ru-RU"/>
+        </w:rPr>
+        <w:t>.</w:t>
+      </w:r>
+      <w:r>
+        <w:rPr>
+          <w:rFonts w:asciiTheme="majorHAnsi" w:eastAsia="Times New Roman" w:hAnsiTheme="majorHAnsi" w:cs="Times New Roman"/>
+          <w:sz w:val="24"/>
+          <w:szCs w:val="24"/>
+          <w:lang w:val="uk-UA" w:eastAsia="ru-RU"/>
+        </w:rPr>
+        <w:t xml:space="preserve"> Самостійно створіть бота із шаблону, або змініть попереднього</w:t>
+      </w:r>
+    </w:p>
+    <w:p>
+      <w:pPr>
+        <w:tabs>
+          <w:tab w:val="left" w:pos="935"/>
+          <w:tab w:val="left" w:pos="9498"/>
+        </w:tabs>
+        <w:spacing w:after="0" w:line="240" w:lineRule="auto"/>
+        <w:ind w:left="567" w:right="707" w:firstLine="567"/>
+        <w:jc w:val="both"/>
+        <w:rPr>
+          <w:rFonts w:asciiTheme="majorHAnsi" w:eastAsia="Times New Roman" w:hAnsiTheme="majorHAnsi" w:cs="Times New Roman"/>
+          <w:sz w:val="24"/>
+          <w:szCs w:val="24"/>
+          <w:lang w:val="uk-UA" w:eastAsia="ru-RU"/>
+        </w:rPr>
+      </w:pPr>
+    </w:p>
+    <w:p>
+      <w:pPr>
+        <w:tabs>
+          <w:tab w:val="left" w:pos="935"/>
+          <w:tab w:val="left" w:pos="9498"/>
+        </w:tabs>
+        <w:spacing w:after="0" w:line="240" w:lineRule="auto"/>
+        <w:ind w:left="567" w:right="707" w:firstLine="567"/>
+        <w:jc w:val="both"/>
+        <w:rPr>
+          <w:rFonts w:asciiTheme="majorHAnsi" w:eastAsia="Times New Roman" w:hAnsiTheme="majorHAnsi" w:cs="Times New Roman"/>
+          <w:sz w:val="24"/>
+          <w:szCs w:val="24"/>
+          <w:lang w:val="uk-UA" w:eastAsia="ru-RU"/>
+        </w:rPr>
+      </w:pPr>
+      <w:r>
+        <w:rPr>
           <w:noProof/>
           <w:lang w:val="uk-UA" w:eastAsia="uk-UA"/>
         </w:rPr>
         <mc:AlternateContent>
           <mc:Choice Requires="wps">
             <w:drawing>
-              <wp:anchor distT="45720" distB="45720" distL="114300" distR="114300" simplePos="0" relativeHeight="252088832" behindDoc="0" locked="0" layoutInCell="1" allowOverlap="1" wp14:anchorId="02BA7BAB" wp14:editId="06C83639">
+              <wp:anchor distT="45720" distB="45720" distL="114300" distR="114300" simplePos="0" relativeHeight="252087808" behindDoc="0" locked="0" layoutInCell="1" allowOverlap="1" wp14:anchorId="02BA7BAB" wp14:editId="6A970D45">
                 <wp:simplePos x="0" y="0"/>
                 <wp:positionH relativeFrom="margin">
                   <wp:align>left</wp:align>
@@ -2812,7 +4064,7 @@
           </mc:Choice>
           <mc:Fallback>
             <w:pict>
-              <v:shape w14:anchorId="02BA7BAB" id="_x0000_s1028" type="#_x0000_t202" style="position:absolute;left:0;text-align:left;margin-left:0;margin-top:293.05pt;width:496.05pt;height:28.3pt;z-index:252088832;visibility:visible;mso-wrap-style:square;mso-width-percent:0;mso-height-percent:0;mso-wrap-distance-left:9pt;mso-wrap-distance-top:3.6pt;mso-wrap-distance-right:9pt;mso-wrap-distance-bottom:3.6pt;mso-position-horizontal:left;mso-position-horizontal-relative:margin;mso-position-vertical:absolute;mso-position-vertical-relative:text;mso-width-percent:0;mso-height-percent:0;mso-width-relative:margin;mso-height-relative:margin;v-text-anchor:top" o:gfxdata="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" fillcolor="#070c0f" strokecolor="window" strokeweight="3pt">
+              <v:shape w14:anchorId="02BA7BAB" id="_x0000_s1028" type="#_x0000_t202" style="position:absolute;left:0;text-align:left;margin-left:0;margin-top:293.05pt;width:496.05pt;height:28.3pt;z-index:252087808;visibility:visible;mso-wrap-style:square;mso-width-percent:0;mso-height-percent:0;mso-wrap-distance-left:9pt;mso-wrap-distance-top:3.6pt;mso-wrap-distance-right:9pt;mso-wrap-distance-bottom:3.6pt;mso-position-horizontal:left;mso-position-horizontal-relative:margin;mso-position-vertical:absolute;mso-position-vertical-relative:text;mso-width-percent:0;mso-height-percent:0;mso-width-relative:margin;mso-height-relative:margin;v-text-anchor:top" o:gfxdata="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" fillcolor="#070c0f" strokecolor="window" strokeweight="3pt">
                 <v:shadow on="t" color="black" opacity="24903f" origin=",.5" offset="0,.55556mm"/>
                 <v:textbox inset=",.8mm">
                   <w:txbxContent>
@@ -2846,23 +4098,6 @@
           </mc:Fallback>
         </mc:AlternateContent>
       </w:r>
-    </w:p>
-    <w:p>
-      <w:pPr>
-        <w:tabs>
-          <w:tab w:val="left" w:pos="935"/>
-          <w:tab w:val="left" w:pos="9498"/>
-        </w:tabs>
-        <w:spacing w:after="0" w:line="240" w:lineRule="auto"/>
-        <w:ind w:left="567" w:right="707" w:firstLine="567"/>
-        <w:jc w:val="both"/>
-        <w:rPr>
-          <w:rFonts w:asciiTheme="majorHAnsi" w:eastAsia="Times New Roman" w:hAnsiTheme="majorHAnsi" w:cs="Times New Roman"/>
-          <w:sz w:val="24"/>
-          <w:szCs w:val="24"/>
-          <w:lang w:val="uk-UA" w:eastAsia="ru-RU"/>
-        </w:rPr>
-      </w:pPr>
       <w:r>
         <w:rPr>
           <w:rFonts w:asciiTheme="majorHAnsi" w:eastAsia="Times New Roman" w:hAnsiTheme="majorHAnsi" w:cs="Times New Roman"/>
@@ -2896,6 +4131,7 @@
         </w:rPr>
         <w:t xml:space="preserve"> </w:t>
       </w:r>
+      <w:proofErr w:type="spellStart"/>
       <w:r>
         <w:rPr>
           <w:rFonts w:asciiTheme="majorHAnsi" w:eastAsia="Times New Roman" w:hAnsiTheme="majorHAnsi" w:cs="Times New Roman"/>
@@ -2903,8 +4139,9 @@
           <w:szCs w:val="24"/>
           <w:lang w:val="uk-UA" w:eastAsia="ru-RU"/>
         </w:rPr>
-        <w:t xml:space="preserve">Повіторіть вдома код найпростішого телеграм-бота, або </w:t>
-      </w:r>
+        <w:t>Повіторіть</w:t>
+      </w:r>
+      <w:proofErr w:type="spellEnd"/>
       <w:r>
         <w:rPr>
           <w:rFonts w:asciiTheme="majorHAnsi" w:eastAsia="Times New Roman" w:hAnsiTheme="majorHAnsi" w:cs="Times New Roman"/>
@@ -2912,8 +4149,18 @@
           <w:szCs w:val="24"/>
           <w:lang w:val="uk-UA" w:eastAsia="ru-RU"/>
         </w:rPr>
+        <w:t xml:space="preserve"> вдома код найпростішого телеграм-бота, або </w:t>
+      </w:r>
+      <w:r>
+        <w:rPr>
+          <w:rFonts w:asciiTheme="majorHAnsi" w:eastAsia="Times New Roman" w:hAnsiTheme="majorHAnsi" w:cs="Times New Roman"/>
+          <w:sz w:val="24"/>
+          <w:szCs w:val="24"/>
+          <w:lang w:val="uk-UA" w:eastAsia="ru-RU"/>
+        </w:rPr>
         <w:t xml:space="preserve">ж </w:t>
       </w:r>
+      <w:proofErr w:type="spellStart"/>
       <w:r>
         <w:rPr>
           <w:rFonts w:asciiTheme="majorHAnsi" w:eastAsia="Times New Roman" w:hAnsiTheme="majorHAnsi" w:cs="Times New Roman"/>
@@ -2921,8 +4168,29 @@
           <w:szCs w:val="24"/>
           <w:lang w:val="uk-UA" w:eastAsia="ru-RU"/>
         </w:rPr>
-        <w:t>Mirror Bot</w:t>
-      </w:r>
+        <w:t>Mirror</w:t>
+      </w:r>
+      <w:proofErr w:type="spellEnd"/>
+      <w:r>
+        <w:rPr>
+          <w:rFonts w:asciiTheme="majorHAnsi" w:eastAsia="Times New Roman" w:hAnsiTheme="majorHAnsi" w:cs="Times New Roman"/>
+          <w:sz w:val="24"/>
+          <w:szCs w:val="24"/>
+          <w:lang w:val="uk-UA" w:eastAsia="ru-RU"/>
+        </w:rPr>
+        <w:t xml:space="preserve"> </w:t>
+      </w:r>
+      <w:proofErr w:type="spellStart"/>
+      <w:r>
+        <w:rPr>
+          <w:rFonts w:asciiTheme="majorHAnsi" w:eastAsia="Times New Roman" w:hAnsiTheme="majorHAnsi" w:cs="Times New Roman"/>
+          <w:sz w:val="24"/>
+          <w:szCs w:val="24"/>
+          <w:lang w:val="uk-UA" w:eastAsia="ru-RU"/>
+        </w:rPr>
+        <w:t>Bot</w:t>
+      </w:r>
+      <w:proofErr w:type="spellEnd"/>
       <w:r>
         <w:rPr>
           <w:rFonts w:asciiTheme="majorHAnsi" w:eastAsia="Times New Roman" w:hAnsiTheme="majorHAnsi" w:cs="Times New Roman"/>
@@ -2970,12 +4238,12 @@
       </w:pPr>
     </w:p>
     <w:sectPr>
-      <w:headerReference w:type="even" r:id="rId13"/>
-      <w:headerReference w:type="default" r:id="rId14"/>
-      <w:footerReference w:type="even" r:id="rId15"/>
-      <w:footerReference w:type="default" r:id="rId16"/>
-      <w:headerReference w:type="first" r:id="rId17"/>
-      <w:footerReference w:type="first" r:id="rId18"/>
+      <w:headerReference w:type="even" r:id="rId18"/>
+      <w:headerReference w:type="default" r:id="rId19"/>
+      <w:footerReference w:type="even" r:id="rId20"/>
+      <w:footerReference w:type="default" r:id="rId21"/>
+      <w:headerReference w:type="first" r:id="rId22"/>
+      <w:footerReference w:type="first" r:id="rId23"/>
       <w:type w:val="continuous"/>
       <w:pgSz w:w="11906" w:h="16838"/>
       <w:pgMar w:top="567" w:right="567" w:bottom="567" w:left="567" w:header="284" w:footer="215" w:gutter="567"/>

</xml_diff>